<commit_message>
Ultima actualización - 10-11-2025 23:03
</commit_message>
<xml_diff>
--- a/Fase 3/Formato Informe Final - APT.docx
+++ b/Fase 3/Formato Informe Final - APT.docx
@@ -208,7 +208,6 @@
           <w:sz w:val="28"/>
           <w:szCs w:val="28"/>
           <w:u w:val="none"/>
-          <w:shd w:fill="auto" w:val="clear"/>
           <w:vertAlign w:val="baseline"/>
         </w:rPr>
       </w:pPr>
@@ -218,7 +217,6 @@
           <w:bCs w:val="1"/>
           <w:sz w:val="28"/>
           <w:szCs w:val="28"/>
-          <w:highlight w:val="yellow"/>
           <w:rtl w:val="0"/>
         </w:rPr>
         <w:t xml:space="preserve">KRINO INSIGHT</w:t>
@@ -303,13 +301,9 @@
       </w:r>
       <w:r>
         <w:rPr>
-          <w:rFonts w:ascii="Arial" w:cs="Arial" w:eastAsia="Arial" w:hAnsi="Arial"/>
-          <w:b w:val="1"/>
-          <w:bCs w:val="1"/>
-          <w:highlight w:val="yellow"/>
-          <w:rtl w:val="0"/>
-        </w:rPr>
-        <w:t xml:space="preserve">Analista Programador</w:t>
+          <w:rtl w:val="0"/>
+        </w:rPr>
+        <w:t xml:space="preserve">Ingeniería en Informática</w:t>
       </w:r>
       <w:r>
         <w:rPr>
@@ -387,45 +381,22 @@
     <w:p>
       <w:pPr>
         <w:jc w:val="center"/>
-        <w:rPr>
-          <w:rFonts w:ascii="Arial" w:cs="Arial" w:eastAsia="Arial" w:hAnsi="Arial"/>
-          <w:b w:val="1"/>
-          <w:bCs w:val="1"/>
-        </w:rPr>
-      </w:pPr>
-      <w:r>
-        <w:rPr>
-          <w:b w:val="1"/>
-          <w:bCs w:val="1"/>
-          <w:highlight w:val="yellow"/>
-          <w:rtl w:val="0"/>
-        </w:rPr>
-        <w:t xml:space="preserve">CRISTIAN MANSILLA - BENJAMÍN RUIZ - MATÍAS SOTO</w:t>
-      </w:r>
-      <w:r>
-        <w:rPr>
-          <w:rFonts w:ascii="Arial" w:cs="Arial" w:eastAsia="Arial" w:hAnsi="Arial"/>
-          <w:b w:val="1"/>
-          <w:bCs w:val="1"/>
-          <w:rtl w:val="0"/>
-        </w:rPr>
-        <w:t xml:space="preserve"> </w:t>
+        <w:rPr/>
+      </w:pPr>
+      <w:r>
+        <w:rPr>
+          <w:rtl w:val="0"/>
+        </w:rPr>
+        <w:t xml:space="preserve">CRISTIAN MANSILLA - BENJAMÍN RUIZ - MATÍAS SOTO </w:t>
       </w:r>
     </w:p>
     <w:p>
       <w:pPr>
         <w:jc w:val="center"/>
-        <w:rPr>
-          <w:rFonts w:ascii="Arial" w:cs="Arial" w:eastAsia="Arial" w:hAnsi="Arial"/>
-          <w:b w:val="1"/>
-          <w:bCs w:val="1"/>
-        </w:rPr>
-      </w:pPr>
-      <w:r>
-        <w:rPr>
-          <w:rFonts w:ascii="Arial" w:cs="Arial" w:eastAsia="Arial" w:hAnsi="Arial"/>
-          <w:b w:val="1"/>
-          <w:bCs w:val="1"/>
+        <w:rPr/>
+      </w:pPr>
+      <w:r>
+        <w:rPr>
           <w:rtl w:val="0"/>
         </w:rPr>
         <w:t xml:space="preserve">PUERTO MONTT – CHILE</w:t>
@@ -434,11 +405,7 @@
     <w:p>
       <w:pPr>
         <w:jc w:val="center"/>
-        <w:rPr>
-          <w:rFonts w:ascii="Arial" w:cs="Arial" w:eastAsia="Arial" w:hAnsi="Arial"/>
-          <w:b w:val="1"/>
-          <w:bCs w:val="1"/>
-        </w:rPr>
+        <w:rPr/>
         <w:sectPr>
           <w:headerReference r:id="rId8" w:type="default"/>
           <w:footerReference r:id="rId9" w:type="default"/>
@@ -450,25 +417,9 @@
       </w:pPr>
       <w:r>
         <w:rPr>
-          <w:rFonts w:ascii="Arial" w:cs="Arial" w:eastAsia="Arial" w:hAnsi="Arial"/>
-          <w:b w:val="1"/>
-          <w:bCs w:val="1"/>
-          <w:rtl w:val="0"/>
-        </w:rPr>
-        <w:t xml:space="preserve">202</w:t>
-      </w:r>
-      <w:r>
-        <w:rPr>
-          <w:b w:val="1"/>
-          <w:bCs w:val="1"/>
-          <w:rtl w:val="0"/>
-        </w:rPr>
-        <w:t xml:space="preserve">5</w:t>
-      </w:r>
-      <w:r>
-        <w:rPr>
-          <w:rtl w:val="0"/>
-        </w:rPr>
+          <w:rtl w:val="0"/>
+        </w:rPr>
+        <w:t xml:space="preserve">2025</w:t>
       </w:r>
     </w:p>
     <w:p>
@@ -972,7 +923,7 @@
     </w:p>
     <w:sdt>
       <w:sdtPr>
-        <w:id w:val="-203660484"/>
+        <w:id w:val="19970863"/>
         <w:docPartObj>
           <w:docPartGallery w:val="Table of Contents"/>
           <w:docPartUnique w:val="1"/>
@@ -3735,17 +3686,6 @@
     </w:p>
     <w:p>
       <w:pPr>
-        <w:rPr/>
-      </w:pPr>
-      <w:r>
-        <w:rPr>
-          <w:rtl w:val="0"/>
-        </w:rPr>
-        <w:t xml:space="preserve">Actualmente, Duoc UC carece de una plataforma web unificada que integre la gestión administrativa de las evaluaciones (creación de instrumentos, asignación por secciones, carga de rúbricas) con herramientas de asistencia inteligente. No existe un sistema que utilice inteligencia artificial para interpretar las rúbricas académicas y proponer una corrección preliminar, obligando a que el 100% del proceso de puntuación y feedback recaiga sobre el docente.</w:t>
-      </w:r>
-    </w:p>
-    <w:p>
-      <w:pPr>
         <w:pStyle w:val="Heading3"/>
         <w:rPr/>
       </w:pPr>
@@ -3767,16 +3707,6 @@
           <w:rtl w:val="0"/>
         </w:rPr>
         <w:t xml:space="preserve">Considerando la necesidad de optimizar los recursos docentes, asegurar la equidad evaluativa y mejorar el impacto formativo de la retroalimentación, el problema central se define de la siguiente manera:</w:t>
-      </w:r>
-    </w:p>
-    <w:p>
-      <w:pPr>
-        <w:rPr/>
-      </w:pPr>
-      <w:r>
-        <w:rPr>
-          <w:rtl w:val="0"/>
-        </w:rPr>
       </w:r>
     </w:p>
     <w:p>

</xml_diff>

<commit_message>
Ultima actualización - 12-11-2025 23:04
</commit_message>
<xml_diff>
--- a/Fase 3/Formato Informe Final - APT.docx
+++ b/Fase 3/Formato Informe Final - APT.docx
@@ -934,7 +934,7 @@
     </w:p>
     <w:sdt>
       <w:sdtPr>
-        <w:id w:val="-317798868"/>
+        <w:id w:val="-1687041814"/>
         <w:docPartObj>
           <w:docPartGallery w:val="Table of Contents"/>
           <w:docPartUnique w:val="1"/>
@@ -4880,6 +4880,29 @@
         <w:rPr>
           <w:rtl w:val="0"/>
         </w:rPr>
+        <w:t xml:space="preserve">El resultado obtenido por este proyecto se puede catalogar como mixto. Por una parte, se cumplieron algunos de los objetivos específicos propuestos, como es la funcionalidad principal del sistema. Actualmente, el sistema logra evaluar, utilizando la API de OpenAI, las evaluaciones de las asignaturas de Desarrollo Orientado a Objetos y Fundamentos de Programación. Además, el usuario, en este caso los docentes, pueden ver sus secciones, verificando la lista de los estudiantes, la evaluación y las notas obtenidas, esto es en caso que haya enviado la evaluación correspondiente. No obstante, en cuanto a estos módulos, aún existen algunos errores en cuanto al frontend. Por ejemplo, se muestran notificaciones (denominadas Toast) señalando, por ejemplo, que no existen evaluaciones asignadas a la asignatura, cuando en realidad esas evaluaciones están presentes en el sistema, y éste lo puede detectar.</w:t>
+      </w:r>
+    </w:p>
+    <w:p>
+      <w:pPr>
+        <w:rPr/>
+      </w:pPr>
+      <w:r>
+        <w:rPr>
+          <w:rtl w:val="0"/>
+        </w:rPr>
+        <w:t xml:space="preserve">En cuanto a las fases que se postergaron, se encuentra el apartado de administración, el cual se cuenta con el esqueleto realizado, pero aún no se ha testeado lo suficiente como para determinar si existen errores o si está completamente funcional. Por lo tanto, no se puede marcar como realizado.</w:t>
+      </w:r>
+    </w:p>
+    <w:p>
+      <w:pPr>
+        <w:rPr/>
+      </w:pPr>
+      <w:r>
+        <w:rPr>
+          <w:rtl w:val="0"/>
+        </w:rPr>
+        <w:t xml:space="preserve">En cuanto a la funcionalidad de los agentes inteligentes, se puede determinar que, luego de haber realizado varias pruebas, y que los usuarios hayan interactuado con la aplicación, se puede determinar que ahora está evaluando mucho mejor que en el inicio. En un principio, el agente solamente entregaba calificaciones de entre 1.0 a 2.5, de 4.0 a 4.5, y entre 6.0 y 7.0. Ahora, en cambio, existe mayor diversidad en cuanto a las notas entregadas. Esto se puede deber a que, en un principio, las rúbricas propuestas tenían poco puntaje, y al tener poco puntaje, los agentes al no poder salir de parámetros definidos, siempre generaban los mismos resultados. Ahora, en cambio, se le ha dado más libertad a los agentes, logrando que las correcciones sean más variadas. Cabe destacar que, aunque es cierto que ha mejorado bastante desde un inicio, aún queda mucho por mejorar y optimizar para lograr el mejor resultado posible. Al ser una tecnología nueva, hay cambios y nuevas funcionalidades cada mes, lo que conlleva a que la forma de trabajar que se tenía desde un principio puede cambiar en tres o cuatro meses más.</w:t>
       </w:r>
     </w:p>
     <w:p>

</xml_diff>

<commit_message>
Ultima actualización - 14-11-2025 22:58
</commit_message>
<xml_diff>
--- a/Fase 3/Formato Informe Final - APT.docx
+++ b/Fase 3/Formato Informe Final - APT.docx
@@ -934,7 +934,7 @@
     </w:p>
     <w:sdt>
       <w:sdtPr>
-        <w:id w:val="-1687041814"/>
+        <w:id w:val="670711196"/>
         <w:docPartObj>
           <w:docPartGallery w:val="Table of Contents"/>
           <w:docPartUnique w:val="1"/>
@@ -3000,7 +3000,7 @@
         <w:pStyle w:val="Heading1"/>
         <w:numPr>
           <w:ilvl w:val="0"/>
-          <w:numId w:val="3"/>
+          <w:numId w:val="5"/>
         </w:numPr>
         <w:ind w:left="360" w:hanging="360"/>
         <w:rPr/>
@@ -3019,7 +3019,7 @@
         <w:pStyle w:val="Heading2"/>
         <w:numPr>
           <w:ilvl w:val="1"/>
-          <w:numId w:val="3"/>
+          <w:numId w:val="5"/>
         </w:numPr>
         <w:ind w:left="432" w:hanging="432"/>
         <w:rPr/>
@@ -3031,6 +3031,85 @@
           <w:rtl w:val="0"/>
         </w:rPr>
         <w:t xml:space="preserve">Introducción</w:t>
+      </w:r>
+    </w:p>
+    <w:p>
+      <w:pPr>
+        <w:rPr/>
+      </w:pPr>
+      <w:r>
+        <w:rPr>
+          <w:rtl w:val="0"/>
+        </w:rPr>
+      </w:r>
+    </w:p>
+    <w:p>
+      <w:pPr>
+        <w:rPr/>
+      </w:pPr>
+      <w:r>
+        <w:rPr>
+          <w:rtl w:val="0"/>
+        </w:rPr>
+        <w:t xml:space="preserve">El entorno académico de Duoc UC se sostiene sobre la evaluación continua y formativa como un pilar esencial para garantizar la calidad del aprendizaje de los estudiantes. Sin embargo, el proceso de corrección y retroalimentación de las evaluaciones, especialmente en programas de alto volumen de estudiantes, como elementos de la programación, recae en un esfuerzo manual intensivo por parte del cuerpo docente. Esta dependencia genera ineficiencia, sobrecarga administrativa y un cuello de botella crítico, consumiendo una gran cantidad desproporcionada de tiempo del profesorado que podrían </w:t>
+      </w:r>
+      <w:r>
+        <w:rPr>
+          <w:rtl w:val="0"/>
+        </w:rPr>
+        <w:t xml:space="preserve">reinvertirse</w:t>
+      </w:r>
+      <w:r>
+        <w:rPr>
+          <w:rtl w:val="0"/>
+        </w:rPr>
+        <w:t xml:space="preserve"> en innovación pedagógica o retroalimentación académica, Además esta dependencia puede resultar es una inconsistencia en la aplicación de rúbricas, y lleva a una retroalimentación tardía o superficial, limitando el valor formativo de la evaluación para los estudiantes.</w:t>
+      </w:r>
+    </w:p>
+    <w:p>
+      <w:pPr>
+        <w:rPr/>
+      </w:pPr>
+      <w:r>
+        <w:rPr>
+          <w:rtl w:val="0"/>
+        </w:rPr>
+        <w:t xml:space="preserve">Como respuesta a esta problemática, el presente informe se centra en el desarrollo e implementación de “Krino Insight”, una plataforma web autónoma. El propósito fundamental de este sistema es optimizar el proceso de evaluación académica en Duoc UC mediante la integración de inteligencia artificial (IA), utilizando modelos LLM, para asistir al cuerpo docente en la corrección automatizada de pruebas y proyectos. Krino Insight busca reducir la carga administrativa, mejorar la consistencia de las evaluaciones y agilizar la entrega de retroalimentación a los estudiantes, alineándose con los objetivos estratégicos de eficiencia e innovación institucional.</w:t>
+      </w:r>
+    </w:p>
+    <w:p>
+      <w:pPr>
+        <w:spacing w:after="240" w:before="240" w:lineRule="auto"/>
+        <w:rPr/>
+      </w:pPr>
+      <w:r>
+        <w:rPr>
+          <w:rtl w:val="0"/>
+        </w:rPr>
+        <w:t xml:space="preserve">La solución permite al docente cargar las evaluaciones y sus rúbricas correspondientes, tras lo cual la IA procesa el contenido, aplica los criterios definidos y genera una propuesta inicial de puntajes y retroalimentación. El docente mantiene el control pedagógico, con la capacidad de revisar, ajustar los puntajes asignados y complementar la retroalimentación generada por el agente antes de la entrega final.</w:t>
+      </w:r>
+    </w:p>
+    <w:p>
+      <w:pPr>
+        <w:spacing w:after="240" w:before="240" w:lineRule="auto"/>
+        <w:rPr/>
+      </w:pPr>
+      <w:r>
+        <w:rPr>
+          <w:rtl w:val="0"/>
+        </w:rPr>
+        <w:t xml:space="preserve">El informe final se estructura para detallar este proyecto. Tras este apartado de Antecedentes Generales, se presenta el Diseño Metodológico, que explica las etapas y actividades realizadas para la construcción del sistema. Posteriormente, la sección de Resultados describe los logros y las funcionalidades implementadas hasta la fecha, incluyendo las mejoras en el agente inteligente de corrección. Finalmente, el documento concluye con las Conclusiones y Recomendaciones, identificando las limitaciones encontradas y sugiriendo las futuras líneas de acción para la optimización del sistema.</w:t>
+      </w:r>
+    </w:p>
+    <w:p>
+      <w:pPr>
+        <w:spacing w:after="240" w:before="240" w:lineRule="auto"/>
+        <w:rPr/>
+      </w:pPr>
+      <w:r>
+        <w:rPr>
+          <w:rtl w:val="0"/>
+        </w:rPr>
       </w:r>
     </w:p>
     <w:p>
@@ -3058,7 +3137,7 @@
         <w:pStyle w:val="Heading2"/>
         <w:numPr>
           <w:ilvl w:val="1"/>
-          <w:numId w:val="3"/>
+          <w:numId w:val="5"/>
         </w:numPr>
         <w:ind w:left="432" w:hanging="432"/>
         <w:rPr/>
@@ -3087,7 +3166,7 @@
         <w:pStyle w:val="Heading3"/>
         <w:numPr>
           <w:ilvl w:val="2"/>
-          <w:numId w:val="3"/>
+          <w:numId w:val="5"/>
         </w:numPr>
         <w:ind w:left="567" w:hanging="504.00000000000006"/>
         <w:rPr/>
@@ -3128,7 +3207,7 @@
         <w:pStyle w:val="Heading3"/>
         <w:numPr>
           <w:ilvl w:val="2"/>
-          <w:numId w:val="3"/>
+          <w:numId w:val="5"/>
         </w:numPr>
         <w:ind w:left="567" w:hanging="504.00000000000006"/>
         <w:rPr/>
@@ -3159,7 +3238,7 @@
         <w:pStyle w:val="Heading3"/>
         <w:numPr>
           <w:ilvl w:val="2"/>
-          <w:numId w:val="3"/>
+          <w:numId w:val="5"/>
         </w:numPr>
         <w:ind w:left="567" w:hanging="504.00000000000006"/>
         <w:rPr/>
@@ -3274,7 +3353,7 @@
         <w:pStyle w:val="Heading2"/>
         <w:numPr>
           <w:ilvl w:val="1"/>
-          <w:numId w:val="3"/>
+          <w:numId w:val="5"/>
         </w:numPr>
         <w:ind w:left="432" w:hanging="432"/>
         <w:rPr/>
@@ -3303,7 +3382,7 @@
         <w:pStyle w:val="Heading3"/>
         <w:numPr>
           <w:ilvl w:val="2"/>
-          <w:numId w:val="3"/>
+          <w:numId w:val="5"/>
         </w:numPr>
         <w:ind w:left="567" w:hanging="504.00000000000006"/>
         <w:rPr/>
@@ -3366,7 +3445,7 @@
         <w:pStyle w:val="Heading3"/>
         <w:numPr>
           <w:ilvl w:val="2"/>
-          <w:numId w:val="3"/>
+          <w:numId w:val="5"/>
         </w:numPr>
         <w:ind w:left="567" w:hanging="504.00000000000006"/>
         <w:rPr/>
@@ -3389,6 +3468,431 @@
           <w:rtl w:val="0"/>
         </w:rPr>
         <w:t xml:space="preserve">El sistema corresponde a un producto autónomo, diseñado como una plataforma web con integración de agentes de inteligencia artificial, cuyo propósito es asistir a los docentes en la corrección automatizada y supervisada de pruebas y proyectos académicos. Las funciones están orientadas a automatizar tareas repetitivas (corrección de evaluaciones), proporcionar retroalimentación preliminar (revisión por IA) y facilitar la gestión de evaluaciones. </w:t>
+      </w:r>
+    </w:p>
+    <w:p>
+      <w:pPr>
+        <w:numPr>
+          <w:ilvl w:val="0"/>
+          <w:numId w:val="6"/>
+        </w:numPr>
+        <w:spacing w:after="0" w:afterAutospacing="0"/>
+        <w:ind w:left="720" w:hanging="360"/>
+        <w:rPr>
+          <w:u w:val="none"/>
+        </w:rPr>
+      </w:pPr>
+      <w:r>
+        <w:rPr>
+          <w:rtl w:val="0"/>
+        </w:rPr>
+        <w:t xml:space="preserve">Carga de Evaluaciones: El Docente puede cargar manualmente evaluaciones (en formato digital) de forma individual o en conjuntos, esta se asignará a  los alumnos automáticamente según el nombre del archivo siguiendo un formato (usuario_estudiante.py).</w:t>
+      </w:r>
+    </w:p>
+    <w:p>
+      <w:pPr>
+        <w:numPr>
+          <w:ilvl w:val="0"/>
+          <w:numId w:val="6"/>
+        </w:numPr>
+        <w:spacing w:after="0" w:afterAutospacing="0"/>
+        <w:ind w:left="720" w:hanging="360"/>
+        <w:rPr>
+          <w:u w:val="none"/>
+        </w:rPr>
+      </w:pPr>
+      <w:r>
+        <w:rPr>
+          <w:rtl w:val="0"/>
+        </w:rPr>
+        <w:t xml:space="preserve">Corrección de Evaluaciones Asistida por IA: La inteligencia Artificial procesa la evaluaciones aplicando los criterios/puntos definidos en la rúbrica y generan un primer análisis que incluye Asignación de puntajes preliminares y  generación automática de retroalimentación.</w:t>
+      </w:r>
+    </w:p>
+    <w:p>
+      <w:pPr>
+        <w:numPr>
+          <w:ilvl w:val="0"/>
+          <w:numId w:val="6"/>
+        </w:numPr>
+        <w:ind w:left="720" w:hanging="360"/>
+        <w:rPr>
+          <w:u w:val="none"/>
+        </w:rPr>
+      </w:pPr>
+      <w:r>
+        <w:rPr>
+          <w:rtl w:val="0"/>
+        </w:rPr>
+        <w:t xml:space="preserve">Revisión y Edición del Docente: El docente podrá revisar los resultados generados por la Inteligencia Artificial, y en caso de no estar conforme, podrá ajustar los puntajes asignados  y complementar la retroalimentación generada antes de entregar la evaluación a los estudiantes.</w:t>
+      </w:r>
+    </w:p>
+    <w:p>
+      <w:pPr>
+        <w:rPr/>
+      </w:pPr>
+      <w:r>
+        <w:rPr>
+          <w:rtl w:val="0"/>
+        </w:rPr>
+      </w:r>
+    </w:p>
+    <w:p>
+      <w:pPr>
+        <w:pStyle w:val="Heading3"/>
+        <w:numPr>
+          <w:ilvl w:val="2"/>
+          <w:numId w:val="5"/>
+        </w:numPr>
+        <w:ind w:left="567" w:hanging="504.00000000000006"/>
+        <w:rPr/>
+      </w:pPr>
+      <w:bookmarkStart w:colFirst="0" w:colLast="0" w:name="_heading=h.3r6do1dt7r60" w:id="17"/>
+      <w:bookmarkEnd w:id="17"/>
+      <w:r>
+        <w:rPr>
+          <w:rtl w:val="0"/>
+        </w:rPr>
+        <w:t xml:space="preserve"> Pertinencia del proyecto con el perfil de egreso</w:t>
+      </w:r>
+    </w:p>
+    <w:p>
+      <w:pPr>
+        <w:rPr/>
+      </w:pPr>
+      <w:r>
+        <w:rPr>
+          <w:rtl w:val="0"/>
+        </w:rPr>
+        <w:t xml:space="preserve">El proyecto ayuda a integrar un sistema más autónomo y eficiente para los docentes del Duoc UC, obteniendo la experiencia laboral de egreso a nuestra carrera y generando confianza con los futuros agentes. Las competencias seleccionadas son necesarias para ofrecer un mejor sistema y una mejor construcción del mismo. Ya que la construcción de modelos de datos, gestión y arquitectónico nos ayuda soportar todos los requerimientos de la organización y resolver de una manera más ágil la problemática.</w:t>
+      </w:r>
+    </w:p>
+    <w:p>
+      <w:pPr>
+        <w:pStyle w:val="Heading3"/>
+        <w:numPr>
+          <w:ilvl w:val="2"/>
+          <w:numId w:val="5"/>
+        </w:numPr>
+        <w:ind w:left="567" w:hanging="504.00000000000006"/>
+        <w:rPr/>
+      </w:pPr>
+      <w:bookmarkStart w:colFirst="0" w:colLast="0" w:name="_heading=h.8kpzq5d9kzzg" w:id="18"/>
+      <w:bookmarkEnd w:id="18"/>
+      <w:r>
+        <w:rPr>
+          <w:rtl w:val="0"/>
+        </w:rPr>
+        <w:t xml:space="preserve"> Relación con los intereses profesionales</w:t>
+      </w:r>
+    </w:p>
+    <w:p>
+      <w:pPr>
+        <w:rPr/>
+      </w:pPr>
+      <w:r>
+        <w:rPr>
+          <w:rtl w:val="0"/>
+        </w:rPr>
+        <w:t xml:space="preserve">Nuestros intereses profesionales están orientados al desarrollo e integración de Agentes Inteligentes, con un enfoque en la escalabilidad y modularidad de los sistemas para facilitar la organización, el mantenimiento y la evolución del código. Asimismo, nos interesa la resolución de problemas reales mediante soluciones tecnológicas, ya que consideramos que la ingeniería de software debe aportar directamente a contextos prácticos.</w:t>
+      </w:r>
+    </w:p>
+    <w:p>
+      <w:pPr>
+        <w:rPr/>
+      </w:pPr>
+      <w:r>
+        <w:rPr>
+          <w:rtl w:val="0"/>
+        </w:rPr>
+        <w:t xml:space="preserve">En este sentido, el Proyecto APT se relaciona estrechamente con dichos intereses. Por un lado, nos permite aplicar conocimientos en el desarrollo de plataformas web, abordando aspectos de definición de arquitecturas, uso de metodologías de trabajo colaborativas y despliegue continuo (CI/CD). Por otro lado, incorpora la integración de agentes inteligentes en un contexto real: la revisión automatizada de evaluaciones académicas, un problema que hemos identificado de primera mano como un proceso que puede resultar lento y demandante para los docentes debido a la gran carga de trabajo que enfrentan.</w:t>
+      </w:r>
+    </w:p>
+    <w:p>
+      <w:pPr>
+        <w:rPr/>
+      </w:pPr>
+      <w:r>
+        <w:rPr>
+          <w:rtl w:val="0"/>
+        </w:rPr>
+        <w:t xml:space="preserve">Realizar este Proyecto APT contribuye a nuestro desarrollo profesional porque nos brinda la oportunidad de consolidar competencias técnicas en desarrollo web y en la integración de inteligencia artificial dentro de sistemas modulares y escalables. Además, fortalece nuestra experiencia en la aplicación de metodologías de despliegue continuo, en el trabajo en equipo en proyectos complejos y en el diseño de soluciones tecnológicas con impacto real. En definitiva, este proyecto nos permite alinear nuestra formación académica con nuestros intereses profesionales, al mismo tiempo que aporta una herramienta innovadora en el ámbito educativo.</w:t>
+      </w:r>
+    </w:p>
+    <w:p>
+      <w:pPr>
+        <w:pStyle w:val="Heading3"/>
+        <w:numPr>
+          <w:ilvl w:val="2"/>
+          <w:numId w:val="5"/>
+        </w:numPr>
+        <w:ind w:left="567" w:hanging="504.00000000000006"/>
+        <w:rPr/>
+      </w:pPr>
+      <w:bookmarkStart w:colFirst="0" w:colLast="0" w:name="_heading=h.8qdfvutqkevl" w:id="19"/>
+      <w:bookmarkEnd w:id="19"/>
+      <w:r>
+        <w:rPr>
+          <w:rtl w:val="0"/>
+        </w:rPr>
+        <w:t xml:space="preserve"> Fortalezas y debilidades para desarrollar el proyecto APT</w:t>
+      </w:r>
+    </w:p>
+    <w:p>
+      <w:pPr>
+        <w:rPr/>
+      </w:pPr>
+      <w:r>
+        <w:rPr>
+          <w:rtl w:val="0"/>
+        </w:rPr>
+        <w:t xml:space="preserve">En cuanto a las fortalezas, se tiene confianza en las áreas técnicas de programación y datos. Dada las experiencias previas en asignaturas del área de datos, y la manera en que las asignaturas fueron creadas, existe seguridad para trabajar con datos en entornos reales, y para programar sistemas computacionales.</w:t>
+      </w:r>
+    </w:p>
+    <w:p>
+      <w:pPr>
+        <w:rPr/>
+      </w:pPr>
+      <w:r>
+        <w:rPr>
+          <w:rtl w:val="0"/>
+        </w:rPr>
+        <w:t xml:space="preserve">Por otro lado, la debilidad más notoria y compartida por el equipo es la documentación técnica y la definición de procesos. Se admite que es complejo para el grupo definir bien los requerimientos desde el inicio, ya que a menudo se reestructura todo cuando ya se está desarrollando. Esto se complementa, además, con la documentación técnica de diagramas BPM, casos de uso o mockups. Finalmente, el equipo también identifica una carencia en el área de pruebas de calidad (QA).</w:t>
+      </w:r>
+    </w:p>
+    <w:p>
+      <w:pPr>
+        <w:pStyle w:val="Heading2"/>
+        <w:numPr>
+          <w:ilvl w:val="1"/>
+          <w:numId w:val="5"/>
+        </w:numPr>
+        <w:ind w:left="432" w:hanging="432"/>
+        <w:rPr/>
+      </w:pPr>
+      <w:bookmarkStart w:colFirst="0" w:colLast="0" w:name="_heading=h.3ntf6017uqv0" w:id="20"/>
+      <w:bookmarkEnd w:id="20"/>
+      <w:r>
+        <w:rPr>
+          <w:rtl w:val="0"/>
+        </w:rPr>
+        <w:t xml:space="preserve">Planteamiento del problema</w:t>
+      </w:r>
+    </w:p>
+    <w:p>
+      <w:pPr>
+        <w:rPr/>
+      </w:pPr>
+      <w:r>
+        <w:rPr>
+          <w:rtl w:val="0"/>
+        </w:rPr>
+        <w:t xml:space="preserve">En el entorno académico de Duoc UC, la evaluación continua y formativa es un pilar fundamental para asegurar la calidad del aprendizaje. Sin embargo, el proceso de corrección y retroalimentación de evaluaciones, especialmente en programas con un alto volumen de estudiantes, depende en gran medida de un esfuerzo manual intensivo por parte del cuerpo docente.</w:t>
+      </w:r>
+    </w:p>
+    <w:p>
+      <w:pPr>
+        <w:rPr/>
+      </w:pPr>
+      <w:r>
+        <w:rPr>
+          <w:rtl w:val="0"/>
+        </w:rPr>
+        <w:t xml:space="preserve">Actualmente, los docentes deben gestionar la corrección de una cantidad significativa de trabajos, pruebas y proyectos, aplicando rúbricas complejas de manera individual. Este proceso, además de la gestión administrativa que implica (organizar entregas, gestionar listados de secciones y cargar notas), consume una cantidad desproporcionada del tiempo disponible del profesorado.</w:t>
+      </w:r>
+    </w:p>
+    <w:p>
+      <w:pPr>
+        <w:pStyle w:val="Heading3"/>
+        <w:rPr/>
+      </w:pPr>
+      <w:bookmarkStart w:colFirst="0" w:colLast="0" w:name="_heading=h.xtj1j1enn2on" w:id="21"/>
+      <w:bookmarkEnd w:id="21"/>
+      <w:r>
+        <w:rPr>
+          <w:rtl w:val="0"/>
+        </w:rPr>
+        <w:t xml:space="preserve">Problemas Identificados</w:t>
+      </w:r>
+    </w:p>
+    <w:p>
+      <w:pPr>
+        <w:rPr/>
+      </w:pPr>
+      <w:r>
+        <w:rPr>
+          <w:rtl w:val="0"/>
+        </w:rPr>
+        <w:t xml:space="preserve">Esta dependencia de un sistema manual genera tres problemas centrales que impactan directamente en la eficiencia operativa y la calidad pedagógica de la institución:</w:t>
+      </w:r>
+    </w:p>
+    <w:p>
+      <w:pPr>
+        <w:numPr>
+          <w:ilvl w:val="0"/>
+          <w:numId w:val="7"/>
+        </w:numPr>
+        <w:spacing w:after="0" w:afterAutospacing="0"/>
+        <w:ind w:left="720" w:hanging="360"/>
+        <w:rPr>
+          <w:u w:val="none"/>
+        </w:rPr>
+      </w:pPr>
+      <w:r>
+        <w:rPr>
+          <w:rtl w:val="0"/>
+        </w:rPr>
+        <w:t xml:space="preserve">Ineficiencia y Sobrecarga Docente: La corrección manual es un cuello de botella crítico. Los docentes invierten numerosas horas en tareas repetitivas de revisión y puntuación, tiempo que podría ser reinvertido en la preparación de material pedagógico, la innovación en el aula o la atención personalizada a los estudiantes.</w:t>
+      </w:r>
+    </w:p>
+    <w:p>
+      <w:pPr>
+        <w:numPr>
+          <w:ilvl w:val="0"/>
+          <w:numId w:val="7"/>
+        </w:numPr>
+        <w:spacing w:after="0" w:afterAutospacing="0"/>
+        <w:ind w:left="720" w:hanging="360"/>
+        <w:rPr>
+          <w:u w:val="none"/>
+        </w:rPr>
+      </w:pPr>
+      <w:r>
+        <w:rPr>
+          <w:rtl w:val="0"/>
+        </w:rPr>
+        <w:t xml:space="preserve">Inconsistencia y Subjetividad en la Evaluación: A pesar del uso de rúbricas, la aplicación de criterios puede variar sutilmente entre diferentes docentes, o incluso en un mismo docente en diferentes momentos. Esta variabilidad inherente al juicio humano puede generar inconsistencias en la calificación, afectando la equidad del proceso evaluativo.</w:t>
+      </w:r>
+    </w:p>
+    <w:p>
+      <w:pPr>
+        <w:numPr>
+          <w:ilvl w:val="0"/>
+          <w:numId w:val="7"/>
+        </w:numPr>
+        <w:ind w:left="720" w:hanging="360"/>
+        <w:rPr>
+          <w:u w:val="none"/>
+        </w:rPr>
+      </w:pPr>
+      <w:r>
+        <w:rPr>
+          <w:rtl w:val="0"/>
+        </w:rPr>
+        <w:t xml:space="preserve">Falta de Escalabilidad y Retroalimentación Tardía: A medida que la matrícula de Duoc UC crece, el modelo actual de corrección no es escalable. La presión por cumplir con los plazos a menudo resulta en retrasos en la entrega de calificaciones y, más importante aún, en una retroalimentación superficial. Los estudiantes reciben comentarios genéricos o tardíos, lo que limita significativamente el valor formativo de la evaluación.</w:t>
+      </w:r>
+    </w:p>
+    <w:p>
+      <w:pPr>
+        <w:pStyle w:val="Heading3"/>
+        <w:rPr/>
+      </w:pPr>
+      <w:bookmarkStart w:colFirst="0" w:colLast="0" w:name="_heading=h.kd0ehi7t4s61" w:id="22"/>
+      <w:bookmarkEnd w:id="22"/>
+      <w:r>
+        <w:rPr>
+          <w:rtl w:val="0"/>
+        </w:rPr>
+        <w:t xml:space="preserve">Formulación del Problema (Pregunta de Investigación)</w:t>
+      </w:r>
+    </w:p>
+    <w:p>
+      <w:pPr>
+        <w:rPr/>
+      </w:pPr>
+      <w:r>
+        <w:rPr>
+          <w:rtl w:val="0"/>
+        </w:rPr>
+        <w:t xml:space="preserve">Considerando la necesidad de optimizar los recursos docentes, asegurar la equidad evaluativa y mejorar el impacto formativo de la retroalimentación, el problema central se define de la siguiente manera:</w:t>
+      </w:r>
+    </w:p>
+    <w:p>
+      <w:pPr>
+        <w:rPr/>
+      </w:pPr>
+      <w:r>
+        <w:rPr>
+          <w:rtl w:val="0"/>
+        </w:rPr>
+        <w:t xml:space="preserve">¿Cómo puede Duoc UC implementar una solución tecnológica centralizada que automatice la asistencia en la corrección de evaluaciones mediante inteligencia artificial, asegurando la consistencia en la aplicación de rúbricas, reduciendo la carga operativa de los docentes y mejorando la calidad de la retroalimentación, sin sacrificar la supervisión pedagógica y el control final del profesor sobre la evaluación?</w:t>
+      </w:r>
+    </w:p>
+    <w:p>
+      <w:pPr>
+        <w:rPr/>
+      </w:pPr>
+      <w:r>
+        <w:rPr>
+          <w:rtl w:val="0"/>
+        </w:rPr>
+      </w:r>
+    </w:p>
+    <w:p>
+      <w:pPr>
+        <w:pStyle w:val="Heading2"/>
+        <w:numPr>
+          <w:ilvl w:val="1"/>
+          <w:numId w:val="5"/>
+        </w:numPr>
+        <w:ind w:left="432" w:hanging="432"/>
+        <w:rPr/>
+      </w:pPr>
+      <w:bookmarkStart w:colFirst="0" w:colLast="0" w:name="_heading=h.sml3h3vltt3z" w:id="23"/>
+      <w:bookmarkEnd w:id="23"/>
+      <w:r>
+        <w:rPr>
+          <w:rtl w:val="0"/>
+        </w:rPr>
+        <w:t xml:space="preserve">Objetivos</w:t>
+      </w:r>
+    </w:p>
+    <w:p>
+      <w:pPr>
+        <w:pStyle w:val="Heading3"/>
+        <w:numPr>
+          <w:ilvl w:val="2"/>
+          <w:numId w:val="5"/>
+        </w:numPr>
+        <w:ind w:left="567" w:hanging="504.00000000000006"/>
+        <w:rPr/>
+      </w:pPr>
+      <w:bookmarkStart w:colFirst="0" w:colLast="0" w:name="_heading=h.uq3ez8cgt0x0" w:id="24"/>
+      <w:bookmarkEnd w:id="24"/>
+      <w:r>
+        <w:rPr>
+          <w:rtl w:val="0"/>
+        </w:rPr>
+        <w:t xml:space="preserve">Objetivo General</w:t>
+      </w:r>
+    </w:p>
+    <w:p>
+      <w:pPr>
+        <w:rPr/>
+      </w:pPr>
+      <w:r>
+        <w:rPr>
+          <w:rtl w:val="0"/>
+        </w:rPr>
+        <w:t xml:space="preserve">Desarrollar una plataforma web denominada Krino Insight que permita la gestión y corrección automatizada de evaluaciones en Duoc UC, integrando inteligencia artificial para asistir en la asignación preliminar de puntajes y la generación de retroalimentación, asegurando un proceso más eficiente, consistente y escalable para los docentes, en línea con los criterios definidos en rúbricas académicas.</w:t>
+      </w:r>
+    </w:p>
+    <w:p>
+      <w:pPr>
+        <w:pStyle w:val="Heading3"/>
+        <w:numPr>
+          <w:ilvl w:val="2"/>
+          <w:numId w:val="5"/>
+        </w:numPr>
+        <w:ind w:left="567" w:hanging="504.00000000000006"/>
+        <w:rPr/>
+      </w:pPr>
+      <w:bookmarkStart w:colFirst="0" w:colLast="0" w:name="_heading=h.336nlgu66iw5" w:id="25"/>
+      <w:bookmarkEnd w:id="25"/>
+      <w:r>
+        <w:rPr>
+          <w:rtl w:val="0"/>
+        </w:rPr>
+        <w:t xml:space="preserve">Objetivos Específicos</w:t>
       </w:r>
     </w:p>
     <w:p>
@@ -3407,7 +3911,7 @@
         <w:rPr>
           <w:rtl w:val="0"/>
         </w:rPr>
-        <w:t xml:space="preserve">Carga de Evaluaciones: El Docente puede cargar manualmente evaluaciones (en formato digital) de forma individual o en conjuntos, esta se asignará a  los alumnos automáticamente según el nombre del archivo siguiendo un formato (usuario_estudiante.py).</w:t>
+        <w:t xml:space="preserve">Diseñar e implementar una arquitectura web segura y escalable que soporte la gestión de evaluaciones, usuarios y roles (docentes, coordinador y administrador).</w:t>
       </w:r>
     </w:p>
     <w:p>
@@ -3426,7 +3930,45 @@
         <w:rPr>
           <w:rtl w:val="0"/>
         </w:rPr>
-        <w:t xml:space="preserve">Corrección de Evaluaciones Asistida por IA: La inteligencia Artificial procesa la evaluaciones aplicando los criterios/puntos definidos en la rúbrica y generan un primer análisis que incluye Asignación de puntajes preliminares y  generación automática de retroalimentación.</w:t>
+        <w:t xml:space="preserve">Integrar agentes inteligentes, usando la API de Chat GPT, para la asistencia en la corrección de evaluaciones, capaz de interpretar rúbricas predefinidas y proporcionar una propuesta inicial de puntajes y retroalimentación para cada ítem evaluado.</w:t>
+      </w:r>
+    </w:p>
+    <w:p>
+      <w:pPr>
+        <w:numPr>
+          <w:ilvl w:val="0"/>
+          <w:numId w:val="4"/>
+        </w:numPr>
+        <w:spacing w:after="0" w:afterAutospacing="0"/>
+        <w:ind w:left="720" w:hanging="360"/>
+        <w:rPr>
+          <w:u w:val="none"/>
+        </w:rPr>
+      </w:pPr>
+      <w:r>
+        <w:rPr>
+          <w:rtl w:val="0"/>
+        </w:rPr>
+        <w:t xml:space="preserve">Desarrollar un módulo de gestión administrativa que permita la creación, edición y asignación de evaluaciones, la inscripción de estudiantes por sección y la carga de rúbricas, facilitando el control académico desde el área administrativa.</w:t>
+      </w:r>
+    </w:p>
+    <w:p>
+      <w:pPr>
+        <w:numPr>
+          <w:ilvl w:val="0"/>
+          <w:numId w:val="4"/>
+        </w:numPr>
+        <w:spacing w:after="0" w:afterAutospacing="0"/>
+        <w:ind w:left="720" w:hanging="360"/>
+        <w:rPr>
+          <w:u w:val="none"/>
+        </w:rPr>
+      </w:pPr>
+      <w:r>
+        <w:rPr>
+          <w:rtl w:val="0"/>
+        </w:rPr>
+        <w:t xml:space="preserve">Implementar funcionalidades específicas para el rol docente, que incluyan la visualización, revisión y edición de las correcciones propuestas por la IA y confirmar el envío al estudiante.</w:t>
       </w:r>
     </w:p>
     <w:p>
@@ -3444,504 +3986,41 @@
         <w:rPr>
           <w:rtl w:val="0"/>
         </w:rPr>
-        <w:t xml:space="preserve">Revisión y Edición del Docente: El docente podrá revisar los resultados generados por la Inteligencia Artificial, y en caso de no estar conforme, podrá ajustar los puntajes asignados  y complementar la retroalimentación generada antes de entregar la evaluación a los estudiantes.</w:t>
-      </w:r>
-    </w:p>
-    <w:p>
-      <w:pPr>
-        <w:rPr/>
-      </w:pPr>
-      <w:r>
-        <w:rPr>
-          <w:rtl w:val="0"/>
-        </w:rPr>
-      </w:r>
-    </w:p>
-    <w:p>
-      <w:pPr>
-        <w:pStyle w:val="Heading3"/>
-        <w:numPr>
-          <w:ilvl w:val="2"/>
-          <w:numId w:val="3"/>
-        </w:numPr>
-        <w:ind w:left="567" w:hanging="504.00000000000006"/>
-        <w:rPr/>
-      </w:pPr>
-      <w:bookmarkStart w:colFirst="0" w:colLast="0" w:name="_heading=h.3r6do1dt7r60" w:id="17"/>
-      <w:bookmarkEnd w:id="17"/>
-      <w:r>
-        <w:rPr>
-          <w:rtl w:val="0"/>
-        </w:rPr>
-        <w:t xml:space="preserve"> Pertinencia del proyecto con el perfil de egreso</w:t>
-      </w:r>
-    </w:p>
-    <w:p>
-      <w:pPr>
-        <w:rPr/>
-      </w:pPr>
-      <w:r>
-        <w:rPr>
-          <w:rtl w:val="0"/>
-        </w:rPr>
-        <w:t xml:space="preserve">El proyecto ayuda a integrar un sistema más autónomo y eficiente para los docentes del Duoc UC, obteniendo la experiencia laboral de egreso a nuestra carrera y generando confianza con los futuros agentes. Las competencias seleccionadas son necesarias para ofrecer un mejor sistema y una mejor construcción del mismo. Ya que la construcción de modelos de datos, gestión y arquitectónico nos ayuda soportar todos los requerimientos de la organización y resolver de una manera más ágil la problemática.</w:t>
-      </w:r>
-    </w:p>
-    <w:p>
-      <w:pPr>
-        <w:pStyle w:val="Heading3"/>
-        <w:numPr>
-          <w:ilvl w:val="2"/>
-          <w:numId w:val="3"/>
-        </w:numPr>
-        <w:ind w:left="567" w:hanging="504.00000000000006"/>
-        <w:rPr/>
-      </w:pPr>
-      <w:bookmarkStart w:colFirst="0" w:colLast="0" w:name="_heading=h.8kpzq5d9kzzg" w:id="18"/>
-      <w:bookmarkEnd w:id="18"/>
-      <w:r>
-        <w:rPr>
-          <w:rtl w:val="0"/>
-        </w:rPr>
-        <w:t xml:space="preserve"> Relación con los intereses profesionales</w:t>
-      </w:r>
-    </w:p>
-    <w:p>
-      <w:pPr>
-        <w:rPr/>
-      </w:pPr>
-      <w:r>
-        <w:rPr>
-          <w:rtl w:val="0"/>
-        </w:rPr>
-        <w:t xml:space="preserve">Nuestros intereses profesionales están orientados al desarrollo e integración de Agentes Inteligentes, con un enfoque en la escalabilidad y modularidad de los sistemas para facilitar la organización, el mantenimiento y la evolución del código. Asimismo, nos interesa la resolución de problemas reales mediante soluciones tecnológicas, ya que consideramos que la ingeniería de software debe aportar directamente a contextos prácticos.</w:t>
-      </w:r>
-    </w:p>
-    <w:p>
-      <w:pPr>
-        <w:rPr/>
-      </w:pPr>
-      <w:r>
-        <w:rPr>
-          <w:rtl w:val="0"/>
-        </w:rPr>
-        <w:t xml:space="preserve">En este sentido, el Proyecto APT se relaciona estrechamente con dichos intereses. Por un lado, nos permite aplicar conocimientos en el desarrollo de plataformas web, abordando aspectos de definición de arquitecturas, uso de metodologías de trabajo colaborativas y despliegue continuo (CI/CD). Por otro lado, incorpora la integración de agentes inteligentes en un contexto real: la revisión automatizada de evaluaciones académicas, un problema que hemos identificado de primera mano como un proceso que puede resultar lento y demandante para los docentes debido a la gran carga de trabajo que enfrentan.</w:t>
-      </w:r>
-    </w:p>
-    <w:p>
-      <w:pPr>
-        <w:rPr/>
-      </w:pPr>
-      <w:r>
-        <w:rPr>
-          <w:rtl w:val="0"/>
-        </w:rPr>
-        <w:t xml:space="preserve">Realizar este Proyecto APT contribuye a nuestro desarrollo profesional porque nos brinda la oportunidad de consolidar competencias técnicas en desarrollo web y en la integración de inteligencia artificial dentro de sistemas modulares y escalables. Además, fortalece nuestra experiencia en la aplicación de metodologías de despliegue continuo, en el trabajo en equipo en proyectos complejos y en el diseño de soluciones tecnológicas con impacto real. En definitiva, este proyecto nos permite alinear nuestra formación académica con nuestros intereses profesionales, al mismo tiempo que aporta una herramienta innovadora en el ámbito educativo.</w:t>
-      </w:r>
-    </w:p>
-    <w:p>
-      <w:pPr>
-        <w:pStyle w:val="Heading3"/>
-        <w:numPr>
-          <w:ilvl w:val="2"/>
-          <w:numId w:val="3"/>
-        </w:numPr>
-        <w:ind w:left="567" w:hanging="504.00000000000006"/>
-        <w:rPr/>
-      </w:pPr>
-      <w:bookmarkStart w:colFirst="0" w:colLast="0" w:name="_heading=h.8qdfvutqkevl" w:id="19"/>
-      <w:bookmarkEnd w:id="19"/>
-      <w:r>
-        <w:rPr>
-          <w:rtl w:val="0"/>
-        </w:rPr>
-        <w:t xml:space="preserve"> Fortalezas y debilidades para desarrollar el proyecto APT</w:t>
-      </w:r>
-    </w:p>
-    <w:p>
-      <w:pPr>
-        <w:rPr/>
-      </w:pPr>
-      <w:r>
-        <w:rPr>
-          <w:rtl w:val="0"/>
-        </w:rPr>
-        <w:t xml:space="preserve">En cuanto a las fortalezas, se tiene confianza en las áreas técnicas de programación y datos. Dada las experiencias previas en asignaturas del área de datos, y la manera en que las asignaturas fueron creadas, existe seguridad para trabajar con datos en entornos reales, y para programar sistemas computacionales.</w:t>
-      </w:r>
-    </w:p>
-    <w:p>
-      <w:pPr>
-        <w:rPr/>
-      </w:pPr>
-      <w:r>
-        <w:rPr>
-          <w:rtl w:val="0"/>
-        </w:rPr>
-        <w:t xml:space="preserve">Por otro lado, la debilidad más notoria y compartida por el equipo es la documentación técnica y la definición de procesos. Se admite que es complejo para el grupo definir bien los requerimientos desde el inicio, ya que a menudo se reestructura todo cuando ya se está desarrollando. Esto se complementa, además, con la documentación técnica de diagramas BPM, casos de uso o mockups. Finalmente, el equipo también identifica una carencia en el área de pruebas de calidad (QA).</w:t>
-      </w:r>
-    </w:p>
-    <w:p>
-      <w:pPr>
-        <w:pStyle w:val="Heading2"/>
-        <w:numPr>
-          <w:ilvl w:val="1"/>
-          <w:numId w:val="3"/>
-        </w:numPr>
-        <w:ind w:left="432" w:hanging="432"/>
-        <w:rPr/>
-      </w:pPr>
-      <w:bookmarkStart w:colFirst="0" w:colLast="0" w:name="_heading=h.3ntf6017uqv0" w:id="20"/>
-      <w:bookmarkEnd w:id="20"/>
-      <w:r>
-        <w:rPr>
-          <w:rtl w:val="0"/>
-        </w:rPr>
-        <w:t xml:space="preserve">Planteamiento del problema</w:t>
-      </w:r>
-    </w:p>
-    <w:p>
-      <w:pPr>
-        <w:rPr/>
-      </w:pPr>
-      <w:r>
-        <w:rPr>
-          <w:rtl w:val="0"/>
-        </w:rPr>
-        <w:t xml:space="preserve">En el entorno académico de Duoc UC, la evaluación continua y formativa es un pilar fundamental para asegurar la calidad del aprendizaje. Sin embargo, el proceso de corrección y retroalimentación de evaluaciones, especialmente en programas con un alto volumen de estudiantes, depende en gran medida de un esfuerzo manual intensivo por parte del cuerpo docente.</w:t>
-      </w:r>
-    </w:p>
-    <w:p>
-      <w:pPr>
-        <w:rPr/>
-      </w:pPr>
-      <w:r>
-        <w:rPr>
-          <w:rtl w:val="0"/>
-        </w:rPr>
-        <w:t xml:space="preserve">Actualmente, los docentes deben gestionar la corrección de una cantidad significativa de trabajos, pruebas y proyectos, aplicando rúbricas complejas de manera individual. Este proceso, además de la gestión administrativa que implica (organizar entregas, gestionar listados de secciones y cargar notas), consume una cantidad desproporcionada del tiempo disponible del profesorado.</w:t>
-      </w:r>
-    </w:p>
-    <w:p>
-      <w:pPr>
-        <w:pStyle w:val="Heading3"/>
-        <w:rPr/>
-      </w:pPr>
-      <w:bookmarkStart w:colFirst="0" w:colLast="0" w:name="_heading=h.xtj1j1enn2on" w:id="21"/>
-      <w:bookmarkEnd w:id="21"/>
-      <w:r>
-        <w:rPr>
-          <w:rtl w:val="0"/>
-        </w:rPr>
-        <w:t xml:space="preserve">Problemas Identificados</w:t>
-      </w:r>
-    </w:p>
-    <w:p>
-      <w:pPr>
-        <w:rPr/>
-      </w:pPr>
-      <w:r>
-        <w:rPr>
-          <w:rtl w:val="0"/>
-        </w:rPr>
-        <w:t xml:space="preserve">Esta dependencia de un sistema manual genera tres problemas centrales que impactan directamente en la eficiencia operativa y la calidad pedagógica de la institución:</w:t>
-      </w:r>
-    </w:p>
-    <w:p>
-      <w:pPr>
+        <w:t xml:space="preserve">Garantizar la usabilidad y accesibilidad del sistema mediante un diseño centrado en el usuario, optimizado para dispositivos de escritorio y cumpliendo con los principios de navegabilidad y experiencia de usuario.</w:t>
+      </w:r>
+    </w:p>
+    <w:p>
+      <w:pPr>
+        <w:rPr/>
+      </w:pPr>
+      <w:r>
+        <w:rPr>
+          <w:rtl w:val="0"/>
+        </w:rPr>
+      </w:r>
+    </w:p>
+    <w:p>
+      <w:pPr>
+        <w:rPr>
+          <w:b w:val="1"/>
+          <w:bCs w:val="1"/>
+        </w:rPr>
+      </w:pPr>
+      <w:r>
+        <w:br w:type="page"/>
+      </w:r>
+      <w:r>
+        <w:rPr>
+          <w:rtl w:val="0"/>
+        </w:rPr>
+      </w:r>
+    </w:p>
+    <w:p>
+      <w:pPr>
+        <w:pStyle w:val="Heading1"/>
         <w:numPr>
           <w:ilvl w:val="0"/>
           <w:numId w:val="5"/>
-        </w:numPr>
-        <w:spacing w:after="0" w:afterAutospacing="0"/>
-        <w:ind w:left="720" w:hanging="360"/>
-        <w:rPr>
-          <w:u w:val="none"/>
-        </w:rPr>
-      </w:pPr>
-      <w:r>
-        <w:rPr>
-          <w:rtl w:val="0"/>
-        </w:rPr>
-        <w:t xml:space="preserve">Ineficiencia y Sobrecarga Docente: La corrección manual es un cuello de botella crítico. Los docentes invierten numerosas horas en tareas repetitivas de revisión y puntuación, tiempo que podría ser reinvertido en la preparación de material pedagógico, la innovación en el aula o la atención personalizada a los estudiantes.</w:t>
-      </w:r>
-    </w:p>
-    <w:p>
-      <w:pPr>
-        <w:numPr>
-          <w:ilvl w:val="0"/>
-          <w:numId w:val="5"/>
-        </w:numPr>
-        <w:spacing w:after="0" w:afterAutospacing="0"/>
-        <w:ind w:left="720" w:hanging="360"/>
-        <w:rPr>
-          <w:u w:val="none"/>
-        </w:rPr>
-      </w:pPr>
-      <w:r>
-        <w:rPr>
-          <w:rtl w:val="0"/>
-        </w:rPr>
-        <w:t xml:space="preserve">Inconsistencia y Subjetividad en la Evaluación: A pesar del uso de rúbricas, la aplicación de criterios puede variar sutilmente entre diferentes docentes, o incluso en un mismo docente en diferentes momentos. Esta variabilidad inherente al juicio humano puede generar inconsistencias en la calificación, afectando la equidad del proceso evaluativo.</w:t>
-      </w:r>
-    </w:p>
-    <w:p>
-      <w:pPr>
-        <w:numPr>
-          <w:ilvl w:val="0"/>
-          <w:numId w:val="5"/>
-        </w:numPr>
-        <w:ind w:left="720" w:hanging="360"/>
-        <w:rPr>
-          <w:u w:val="none"/>
-        </w:rPr>
-      </w:pPr>
-      <w:r>
-        <w:rPr>
-          <w:rtl w:val="0"/>
-        </w:rPr>
-        <w:t xml:space="preserve">Falta de Escalabilidad y Retroalimentación Tardía: A medida que la matrícula de Duoc UC crece, el modelo actual de corrección no es escalable. La presión por cumplir con los plazos a menudo resulta en retrasos en la entrega de calificaciones y, más importante aún, en una retroalimentación superficial. Los estudiantes reciben comentarios genéricos o tardíos, lo que limita significativamente el valor formativo de la evaluación.</w:t>
-      </w:r>
-    </w:p>
-    <w:p>
-      <w:pPr>
-        <w:pStyle w:val="Heading3"/>
-        <w:rPr/>
-      </w:pPr>
-      <w:bookmarkStart w:colFirst="0" w:colLast="0" w:name="_heading=h.kd0ehi7t4s61" w:id="22"/>
-      <w:bookmarkEnd w:id="22"/>
-      <w:r>
-        <w:rPr>
-          <w:rtl w:val="0"/>
-        </w:rPr>
-        <w:t xml:space="preserve">Formulación del Problema (Pregunta de Investigación)</w:t>
-      </w:r>
-    </w:p>
-    <w:p>
-      <w:pPr>
-        <w:rPr/>
-      </w:pPr>
-      <w:r>
-        <w:rPr>
-          <w:rtl w:val="0"/>
-        </w:rPr>
-        <w:t xml:space="preserve">Considerando la necesidad de optimizar los recursos docentes, asegurar la equidad evaluativa y mejorar el impacto formativo de la retroalimentación, el problema central se define de la siguiente manera:</w:t>
-      </w:r>
-    </w:p>
-    <w:p>
-      <w:pPr>
-        <w:rPr/>
-      </w:pPr>
-      <w:r>
-        <w:rPr>
-          <w:rtl w:val="0"/>
-        </w:rPr>
-        <w:t xml:space="preserve">¿Cómo puede Duoc UC implementar una solución tecnológica centralizada que automatice la asistencia en la corrección de evaluaciones mediante inteligencia artificial, asegurando la consistencia en la aplicación de rúbricas, reduciendo la carga operativa de los docentes y mejorando la calidad de la retroalimentación, sin sacrificar la supervisión pedagógica y el control final del profesor sobre la evaluación?</w:t>
-      </w:r>
-    </w:p>
-    <w:p>
-      <w:pPr>
-        <w:rPr/>
-      </w:pPr>
-      <w:r>
-        <w:rPr>
-          <w:rtl w:val="0"/>
-        </w:rPr>
-      </w:r>
-    </w:p>
-    <w:p>
-      <w:pPr>
-        <w:pStyle w:val="Heading2"/>
-        <w:numPr>
-          <w:ilvl w:val="1"/>
-          <w:numId w:val="3"/>
-        </w:numPr>
-        <w:ind w:left="432" w:hanging="432"/>
-        <w:rPr/>
-      </w:pPr>
-      <w:bookmarkStart w:colFirst="0" w:colLast="0" w:name="_heading=h.sml3h3vltt3z" w:id="23"/>
-      <w:bookmarkEnd w:id="23"/>
-      <w:r>
-        <w:rPr>
-          <w:rtl w:val="0"/>
-        </w:rPr>
-        <w:t xml:space="preserve">Objetivos</w:t>
-      </w:r>
-    </w:p>
-    <w:p>
-      <w:pPr>
-        <w:pStyle w:val="Heading3"/>
-        <w:numPr>
-          <w:ilvl w:val="2"/>
-          <w:numId w:val="3"/>
-        </w:numPr>
-        <w:ind w:left="567" w:hanging="504.00000000000006"/>
-        <w:rPr/>
-      </w:pPr>
-      <w:bookmarkStart w:colFirst="0" w:colLast="0" w:name="_heading=h.uq3ez8cgt0x0" w:id="24"/>
-      <w:bookmarkEnd w:id="24"/>
-      <w:r>
-        <w:rPr>
-          <w:rtl w:val="0"/>
-        </w:rPr>
-        <w:t xml:space="preserve">Objetivo General</w:t>
-      </w:r>
-    </w:p>
-    <w:p>
-      <w:pPr>
-        <w:rPr/>
-      </w:pPr>
-      <w:r>
-        <w:rPr>
-          <w:rtl w:val="0"/>
-        </w:rPr>
-        <w:t xml:space="preserve">Desarrollar una plataforma web denominada Krino Insight que permita la gestión y corrección automatizada de evaluaciones en Duoc UC, integrando inteligencia artificial para asistir en la asignación preliminar de puntajes y la generación de retroalimentación, asegurando un proceso más eficiente, consistente y escalable para los docentes, en línea con los criterios definidos en rúbricas académicas.</w:t>
-      </w:r>
-    </w:p>
-    <w:p>
-      <w:pPr>
-        <w:pStyle w:val="Heading3"/>
-        <w:numPr>
-          <w:ilvl w:val="2"/>
-          <w:numId w:val="3"/>
-        </w:numPr>
-        <w:ind w:left="567" w:hanging="504.00000000000006"/>
-        <w:rPr/>
-      </w:pPr>
-      <w:bookmarkStart w:colFirst="0" w:colLast="0" w:name="_heading=h.336nlgu66iw5" w:id="25"/>
-      <w:bookmarkEnd w:id="25"/>
-      <w:r>
-        <w:rPr>
-          <w:rtl w:val="0"/>
-        </w:rPr>
-        <w:t xml:space="preserve">Objetivos Específicos</w:t>
-      </w:r>
-    </w:p>
-    <w:p>
-      <w:pPr>
-        <w:numPr>
-          <w:ilvl w:val="0"/>
-          <w:numId w:val="2"/>
-        </w:numPr>
-        <w:spacing w:after="0" w:afterAutospacing="0"/>
-        <w:ind w:left="720" w:hanging="360"/>
-        <w:rPr>
-          <w:u w:val="none"/>
-        </w:rPr>
-      </w:pPr>
-      <w:r>
-        <w:rPr>
-          <w:rtl w:val="0"/>
-        </w:rPr>
-        <w:t xml:space="preserve">Diseñar e implementar una arquitectura web segura y escalable que soporte la gestión de evaluaciones, usuarios y roles (docentes, coordinador y administrador).</w:t>
-      </w:r>
-    </w:p>
-    <w:p>
-      <w:pPr>
-        <w:numPr>
-          <w:ilvl w:val="0"/>
-          <w:numId w:val="2"/>
-        </w:numPr>
-        <w:spacing w:after="0" w:afterAutospacing="0"/>
-        <w:ind w:left="720" w:hanging="360"/>
-        <w:rPr>
-          <w:u w:val="none"/>
-        </w:rPr>
-      </w:pPr>
-      <w:r>
-        <w:rPr>
-          <w:rtl w:val="0"/>
-        </w:rPr>
-        <w:t xml:space="preserve">Integrar agentes inteligentes, usando la API de Chat GPT, para la asistencia en la corrección de evaluaciones, capaz de interpretar rúbricas predefinidas y proporcionar una propuesta inicial de puntajes y retroalimentación para cada ítem evaluado.</w:t>
-      </w:r>
-    </w:p>
-    <w:p>
-      <w:pPr>
-        <w:numPr>
-          <w:ilvl w:val="0"/>
-          <w:numId w:val="2"/>
-        </w:numPr>
-        <w:spacing w:after="0" w:afterAutospacing="0"/>
-        <w:ind w:left="720" w:hanging="360"/>
-        <w:rPr>
-          <w:u w:val="none"/>
-        </w:rPr>
-      </w:pPr>
-      <w:r>
-        <w:rPr>
-          <w:rtl w:val="0"/>
-        </w:rPr>
-        <w:t xml:space="preserve">Desarrollar un módulo de gestión administrativa que permita la creación, edición y asignación de evaluaciones, la inscripción de estudiantes por sección y la carga de rúbricas, facilitando el control académico desde el área administrativa.</w:t>
-      </w:r>
-    </w:p>
-    <w:p>
-      <w:pPr>
-        <w:numPr>
-          <w:ilvl w:val="0"/>
-          <w:numId w:val="2"/>
-        </w:numPr>
-        <w:spacing w:after="0" w:afterAutospacing="0"/>
-        <w:ind w:left="720" w:hanging="360"/>
-        <w:rPr>
-          <w:u w:val="none"/>
-        </w:rPr>
-      </w:pPr>
-      <w:r>
-        <w:rPr>
-          <w:rtl w:val="0"/>
-        </w:rPr>
-        <w:t xml:space="preserve">Implementar funcionalidades específicas para el rol docente, que incluyan la visualización, revisión y edición de las correcciones propuestas por la IA y confirmar el envío al estudiante.</w:t>
-      </w:r>
-    </w:p>
-    <w:p>
-      <w:pPr>
-        <w:numPr>
-          <w:ilvl w:val="0"/>
-          <w:numId w:val="2"/>
-        </w:numPr>
-        <w:ind w:left="720" w:hanging="360"/>
-        <w:rPr>
-          <w:u w:val="none"/>
-        </w:rPr>
-      </w:pPr>
-      <w:r>
-        <w:rPr>
-          <w:rtl w:val="0"/>
-        </w:rPr>
-        <w:t xml:space="preserve">Garantizar la usabilidad y accesibilidad del sistema mediante un diseño centrado en el usuario, optimizado para dispositivos de escritorio y cumpliendo con los principios de navegabilidad y experiencia de usuario.</w:t>
-      </w:r>
-    </w:p>
-    <w:p>
-      <w:pPr>
-        <w:rPr/>
-      </w:pPr>
-      <w:r>
-        <w:rPr>
-          <w:rtl w:val="0"/>
-        </w:rPr>
-      </w:r>
-    </w:p>
-    <w:p>
-      <w:pPr>
-        <w:rPr>
-          <w:b w:val="1"/>
-          <w:bCs w:val="1"/>
-        </w:rPr>
-      </w:pPr>
-      <w:r>
-        <w:br w:type="page"/>
-      </w:r>
-      <w:r>
-        <w:rPr>
-          <w:rtl w:val="0"/>
-        </w:rPr>
-      </w:r>
-    </w:p>
-    <w:p>
-      <w:pPr>
-        <w:pStyle w:val="Heading1"/>
-        <w:numPr>
-          <w:ilvl w:val="0"/>
-          <w:numId w:val="3"/>
         </w:numPr>
         <w:ind w:left="360" w:hanging="360"/>
         <w:rPr/>
@@ -4247,23 +4326,25 @@
           <w:p>
             <w:pPr>
               <w:spacing w:line="360" w:lineRule="auto"/>
-              <w:jc w:val="left"/>
-              <w:rPr>
-                <w:rFonts w:ascii="Arial" w:cs="Arial" w:eastAsia="Arial" w:hAnsi="Arial"/>
+              <w:jc w:val="both"/>
+              <w:rPr>
+                <w:i w:val="0"/>
+                <w:iCs w:val="0"/>
                 <w:color w:val="222222"/>
-                <w:sz w:val="18"/>
-                <w:szCs w:val="18"/>
+                <w:sz w:val="20"/>
+                <w:szCs w:val="20"/>
                 <w:highlight w:val="white"/>
               </w:rPr>
             </w:pPr>
             <w:r>
               <w:rPr>
-                <w:rFonts w:ascii="Arial" w:cs="Arial" w:eastAsia="Arial" w:hAnsi="Arial"/>
-                <w:sz w:val="18"/>
-                <w:szCs w:val="18"/>
+                <w:i w:val="0"/>
+                <w:iCs w:val="0"/>
+                <w:sz w:val="20"/>
+                <w:szCs w:val="20"/>
                 <w:rtl w:val="0"/>
               </w:rPr>
-              <w:t xml:space="preserve">.</w:t>
+              <w:t xml:space="preserve">Diseñar e implementar una arquitectura web segura y escalable que soporte la gestión de usuarios y roles. </w:t>
             </w:r>
             <w:r>
               <w:rPr>
@@ -4287,23 +4368,17 @@
             <w:pPr>
               <w:spacing w:line="360" w:lineRule="auto"/>
               <w:rPr>
-                <w:sz w:val="18"/>
-                <w:szCs w:val="18"/>
+                <w:sz w:val="20"/>
+                <w:szCs w:val="20"/>
               </w:rPr>
             </w:pPr>
             <w:r>
               <w:rPr>
-                <w:rFonts w:ascii="Arial" w:cs="Arial" w:eastAsia="Arial" w:hAnsi="Arial"/>
-                <w:sz w:val="18"/>
-                <w:szCs w:val="18"/>
+                <w:sz w:val="20"/>
+                <w:szCs w:val="20"/>
                 <w:rtl w:val="0"/>
               </w:rPr>
               <w:t xml:space="preserve">N°1</w:t>
-            </w:r>
-            <w:r>
-              <w:rPr>
-                <w:rtl w:val="0"/>
-              </w:rPr>
             </w:r>
           </w:p>
         </w:tc>
@@ -4321,17 +4396,19 @@
           <w:p>
             <w:pPr>
               <w:spacing w:line="360" w:lineRule="auto"/>
-              <w:rPr>
-                <w:color w:val="222222"/>
-                <w:sz w:val="18"/>
-                <w:szCs w:val="18"/>
-                <w:highlight w:val="white"/>
+              <w:jc w:val="both"/>
+              <w:rPr>
+                <w:sz w:val="20"/>
+                <w:szCs w:val="20"/>
               </w:rPr>
             </w:pPr>
             <w:r>
               <w:rPr>
+                <w:sz w:val="20"/>
+                <w:szCs w:val="20"/>
                 <w:rtl w:val="0"/>
               </w:rPr>
+              <w:t xml:space="preserve">Diseño y Planificación de la Arquitectura</w:t>
             </w:r>
           </w:p>
         </w:tc>
@@ -4348,9 +4425,79 @@
           </w:tcPr>
           <w:p>
             <w:pPr>
-              <w:rPr>
-                <w:sz w:val="18"/>
-                <w:szCs w:val="18"/>
+              <w:numPr>
+                <w:ilvl w:val="0"/>
+                <w:numId w:val="2"/>
+              </w:numPr>
+              <w:ind w:left="720" w:hanging="360"/>
+              <w:jc w:val="both"/>
+              <w:rPr>
+                <w:sz w:val="20"/>
+                <w:szCs w:val="20"/>
+                <w:u w:val="none"/>
+              </w:rPr>
+            </w:pPr>
+            <w:r>
+              <w:rPr>
+                <w:sz w:val="20"/>
+                <w:szCs w:val="20"/>
+                <w:rtl w:val="0"/>
+              </w:rPr>
+              <w:t xml:space="preserve">Definición de la arquitectura Full-Stack y selección del stack tecnológico.</w:t>
+            </w:r>
+          </w:p>
+          <w:p>
+            <w:pPr>
+              <w:numPr>
+                <w:ilvl w:val="0"/>
+                <w:numId w:val="2"/>
+              </w:numPr>
+              <w:ind w:left="720" w:hanging="360"/>
+              <w:jc w:val="both"/>
+              <w:rPr>
+                <w:sz w:val="20"/>
+                <w:szCs w:val="20"/>
+                <w:u w:val="none"/>
+              </w:rPr>
+            </w:pPr>
+            <w:r>
+              <w:rPr>
+                <w:sz w:val="20"/>
+                <w:szCs w:val="20"/>
+                <w:rtl w:val="0"/>
+              </w:rPr>
+              <w:t xml:space="preserve">Modelamiento, consulta y programación de la base de datos para soportar requerimientos de la organización.</w:t>
+            </w:r>
+          </w:p>
+          <w:p>
+            <w:pPr>
+              <w:numPr>
+                <w:ilvl w:val="0"/>
+                <w:numId w:val="2"/>
+              </w:numPr>
+              <w:ind w:left="720" w:hanging="360"/>
+              <w:jc w:val="both"/>
+              <w:rPr>
+                <w:sz w:val="20"/>
+                <w:szCs w:val="20"/>
+                <w:u w:val="none"/>
+              </w:rPr>
+            </w:pPr>
+            <w:r>
+              <w:rPr>
+                <w:sz w:val="20"/>
+                <w:szCs w:val="20"/>
+                <w:rtl w:val="0"/>
+              </w:rPr>
+              <w:t xml:space="preserve">Definición de los roles de usuario (docentes, coordinador, administrador) y sus permisos.</w:t>
+            </w:r>
+          </w:p>
+          <w:p>
+            <w:pPr>
+              <w:jc w:val="both"/>
+              <w:rPr>
+                <w:sz w:val="20"/>
+                <w:szCs w:val="20"/>
               </w:rPr>
             </w:pPr>
             <w:r>
@@ -4384,10 +4531,22 @@
               <w:jc w:val="left"/>
               <w:rPr>
                 <w:rFonts w:ascii="Arial" w:cs="Arial" w:eastAsia="Arial" w:hAnsi="Arial"/>
-                <w:sz w:val="18"/>
-                <w:szCs w:val="18"/>
+                <w:i w:val="0"/>
+                <w:iCs w:val="0"/>
+                <w:sz w:val="20"/>
+                <w:szCs w:val="20"/>
               </w:rPr>
             </w:pPr>
+            <w:r>
+              <w:rPr>
+                <w:i w:val="0"/>
+                <w:iCs w:val="0"/>
+                <w:sz w:val="20"/>
+                <w:szCs w:val="20"/>
+                <w:rtl w:val="0"/>
+              </w:rPr>
+              <w:t xml:space="preserve">Integrar agentes inteligentes, usando la API de Chat GPT, para la asistencia en la corrección de evaluaciones.</w:t>
+            </w:r>
             <w:r>
               <w:rPr>
                 <w:rtl w:val="0"/>
@@ -4438,15 +4597,18 @@
               <w:spacing w:line="360" w:lineRule="auto"/>
               <w:rPr>
                 <w:color w:val="222222"/>
-                <w:sz w:val="18"/>
-                <w:szCs w:val="18"/>
-                <w:highlight w:val="white"/>
+                <w:sz w:val="20"/>
+                <w:szCs w:val="20"/>
               </w:rPr>
             </w:pPr>
             <w:r>
               <w:rPr>
+                <w:color w:val="222222"/>
+                <w:sz w:val="20"/>
+                <w:szCs w:val="20"/>
                 <w:rtl w:val="0"/>
               </w:rPr>
+              <w:t xml:space="preserve">Desarrollo e Integración del Agente IA</w:t>
             </w:r>
           </w:p>
         </w:tc>
@@ -4462,9 +4624,80 @@
           </w:tcPr>
           <w:p>
             <w:pPr>
+              <w:numPr>
+                <w:ilvl w:val="0"/>
+                <w:numId w:val="3"/>
+              </w:numPr>
+              <w:spacing w:after="0" w:afterAutospacing="0" w:before="240" w:line="360" w:lineRule="auto"/>
+              <w:ind w:left="720" w:hanging="360"/>
+              <w:jc w:val="both"/>
+              <w:rPr>
+                <w:sz w:val="20"/>
+                <w:szCs w:val="20"/>
+                <w:u w:val="none"/>
+              </w:rPr>
+            </w:pPr>
+            <w:r>
+              <w:rPr>
+                <w:sz w:val="20"/>
+                <w:szCs w:val="20"/>
+                <w:rtl w:val="0"/>
+              </w:rPr>
+              <w:t xml:space="preserve">Integración y pruebas iniciales de la API de Chat GPT.</w:t>
+            </w:r>
+          </w:p>
+          <w:p>
+            <w:pPr>
+              <w:numPr>
+                <w:ilvl w:val="0"/>
+                <w:numId w:val="3"/>
+              </w:numPr>
+              <w:spacing w:after="0" w:afterAutospacing="0" w:before="0" w:beforeAutospacing="0" w:line="360" w:lineRule="auto"/>
+              <w:ind w:left="720" w:hanging="360"/>
+              <w:jc w:val="both"/>
+              <w:rPr>
+                <w:sz w:val="20"/>
+                <w:szCs w:val="20"/>
+                <w:u w:val="none"/>
+              </w:rPr>
+            </w:pPr>
+            <w:r>
+              <w:rPr>
+                <w:sz w:val="20"/>
+                <w:szCs w:val="20"/>
+                <w:rtl w:val="0"/>
+              </w:rPr>
+              <w:t xml:space="preserve">Desarrollo de la lógica de aplicación de rúbricas (métrica de pauta) por el agente de IA.</w:t>
+            </w:r>
+          </w:p>
+          <w:p>
+            <w:pPr>
+              <w:numPr>
+                <w:ilvl w:val="0"/>
+                <w:numId w:val="3"/>
+              </w:numPr>
+              <w:spacing w:after="240" w:before="0" w:beforeAutospacing="0" w:line="360" w:lineRule="auto"/>
+              <w:ind w:left="720" w:hanging="360"/>
+              <w:jc w:val="both"/>
+              <w:rPr>
+                <w:sz w:val="20"/>
+                <w:szCs w:val="20"/>
+                <w:u w:val="none"/>
+              </w:rPr>
+            </w:pPr>
+            <w:r>
+              <w:rPr>
+                <w:sz w:val="20"/>
+                <w:szCs w:val="20"/>
+                <w:rtl w:val="0"/>
+              </w:rPr>
+              <w:t xml:space="preserve">Ejecución de pruebas con asignaturas piloto (ej. Desarrollo Orientado a Objetos).</w:t>
+            </w:r>
+          </w:p>
+          <w:p>
+            <w:pPr>
               <w:spacing w:line="360" w:lineRule="auto"/>
               <w:rPr>
-                <w:rFonts w:ascii="Arial" w:cs="Arial" w:eastAsia="Arial" w:hAnsi="Arial"/>
                 <w:b w:val="1"/>
                 <w:bCs w:val="1"/>
                 <w:sz w:val="18"/>
@@ -4499,15 +4732,29 @@
           <w:p>
             <w:pPr>
               <w:spacing w:line="360" w:lineRule="auto"/>
-              <w:jc w:val="left"/>
+              <w:jc w:val="both"/>
               <w:rPr>
                 <w:rFonts w:ascii="Arial" w:cs="Arial" w:eastAsia="Arial" w:hAnsi="Arial"/>
+                <w:i w:val="0"/>
+                <w:iCs w:val="0"/>
                 <w:color w:val="222222"/>
-                <w:sz w:val="18"/>
-                <w:szCs w:val="18"/>
+                <w:sz w:val="20"/>
+                <w:szCs w:val="20"/>
                 <w:highlight w:val="white"/>
               </w:rPr>
             </w:pPr>
+            <w:r>
+              <w:rPr>
+                <w:i w:val="0"/>
+                <w:iCs w:val="0"/>
+                <w:color w:val="222222"/>
+                <w:sz w:val="20"/>
+                <w:szCs w:val="20"/>
+                <w:highlight w:val="white"/>
+                <w:rtl w:val="0"/>
+              </w:rPr>
+              <w:t xml:space="preserve">Desarrollar un módulo de gestión administrativa que permita la creación, edición y asignación de evaluaciones, etc.</w:t>
+            </w:r>
             <w:r>
               <w:rPr>
                 <w:rtl w:val="0"/>
@@ -4562,17 +4809,23 @@
           <w:p>
             <w:pPr>
               <w:spacing w:line="360" w:lineRule="auto"/>
+              <w:jc w:val="both"/>
               <w:rPr>
                 <w:color w:val="222222"/>
-                <w:sz w:val="18"/>
-                <w:szCs w:val="18"/>
+                <w:sz w:val="20"/>
+                <w:szCs w:val="20"/>
                 <w:highlight w:val="white"/>
               </w:rPr>
             </w:pPr>
             <w:r>
               <w:rPr>
+                <w:color w:val="222222"/>
+                <w:sz w:val="20"/>
+                <w:szCs w:val="20"/>
+                <w:highlight w:val="white"/>
                 <w:rtl w:val="0"/>
               </w:rPr>
+              <w:t xml:space="preserve">Desarrollo Módulos de Gestión Administrativa</w:t>
             </w:r>
           </w:p>
         </w:tc>
@@ -4590,18 +4843,19 @@
           <w:p>
             <w:pPr>
               <w:spacing w:line="360" w:lineRule="auto"/>
-              <w:rPr>
-                <w:rFonts w:ascii="Arial" w:cs="Arial" w:eastAsia="Arial" w:hAnsi="Arial"/>
-                <w:b w:val="1"/>
-                <w:bCs w:val="1"/>
-                <w:sz w:val="18"/>
-                <w:szCs w:val="18"/>
+              <w:jc w:val="both"/>
+              <w:rPr>
+                <w:sz w:val="20"/>
+                <w:szCs w:val="20"/>
               </w:rPr>
             </w:pPr>
             <w:r>
               <w:rPr>
+                <w:sz w:val="20"/>
+                <w:szCs w:val="20"/>
                 <w:rtl w:val="0"/>
               </w:rPr>
+              <w:t xml:space="preserve">Desarrollo de módulo que faci</w:t>
             </w:r>
           </w:p>
         </w:tc>
@@ -4764,7 +5018,7 @@
         <w:pStyle w:val="Heading2"/>
         <w:numPr>
           <w:ilvl w:val="1"/>
-          <w:numId w:val="3"/>
+          <w:numId w:val="5"/>
         </w:numPr>
         <w:ind w:left="426" w:hanging="432"/>
         <w:jc w:val="left"/>
@@ -4802,7 +5056,7 @@
         <w:pStyle w:val="Heading3"/>
         <w:numPr>
           <w:ilvl w:val="2"/>
-          <w:numId w:val="3"/>
+          <w:numId w:val="5"/>
         </w:numPr>
         <w:ind w:left="567" w:hanging="504.00000000000006"/>
         <w:jc w:val="left"/>
@@ -4848,7 +5102,7 @@
         <w:pStyle w:val="Heading1"/>
         <w:numPr>
           <w:ilvl w:val="0"/>
-          <w:numId w:val="3"/>
+          <w:numId w:val="5"/>
         </w:numPr>
         <w:ind w:left="360" w:hanging="360"/>
         <w:rPr/>
@@ -4926,7 +5180,7 @@
         <w:pStyle w:val="Heading1"/>
         <w:numPr>
           <w:ilvl w:val="0"/>
-          <w:numId w:val="3"/>
+          <w:numId w:val="5"/>
         </w:numPr>
         <w:ind w:left="360" w:hanging="360"/>
         <w:rPr/>
@@ -4955,7 +5209,7 @@
         <w:pStyle w:val="Heading2"/>
         <w:numPr>
           <w:ilvl w:val="1"/>
-          <w:numId w:val="3"/>
+          <w:numId w:val="5"/>
         </w:numPr>
         <w:ind w:left="432" w:hanging="432"/>
         <w:rPr/>
@@ -4985,7 +5239,7 @@
         <w:pStyle w:val="Heading2"/>
         <w:numPr>
           <w:ilvl w:val="1"/>
-          <w:numId w:val="3"/>
+          <w:numId w:val="5"/>
         </w:numPr>
         <w:ind w:left="432" w:hanging="432"/>
         <w:rPr/>
@@ -5947,8 +6201,8 @@
   <w:abstractNum w:abstractNumId="2">
     <w:lvl w:ilvl="0">
       <w:start w:val="1"/>
-      <w:numFmt w:val="bullet"/>
-      <w:lvlText w:val="-"/>
+      <w:numFmt w:val="decimal"/>
+      <w:lvlText w:val="%1."/>
       <w:lvlJc w:val="left"/>
       <w:pPr>
         <w:ind w:left="720" w:hanging="360"/>
@@ -5959,8 +6213,8 @@
     </w:lvl>
     <w:lvl w:ilvl="1">
       <w:start w:val="1"/>
-      <w:numFmt w:val="bullet"/>
-      <w:lvlText w:val="-"/>
+      <w:numFmt w:val="lowerLetter"/>
+      <w:lvlText w:val="%2."/>
       <w:lvlJc w:val="left"/>
       <w:pPr>
         <w:ind w:left="1440" w:hanging="360"/>
@@ -5971,9 +6225,9 @@
     </w:lvl>
     <w:lvl w:ilvl="2">
       <w:start w:val="1"/>
-      <w:numFmt w:val="bullet"/>
-      <w:lvlText w:val="-"/>
-      <w:lvlJc w:val="left"/>
+      <w:numFmt w:val="lowerRoman"/>
+      <w:lvlText w:val="%3."/>
+      <w:lvlJc w:val="right"/>
       <w:pPr>
         <w:ind w:left="2160" w:hanging="360"/>
       </w:pPr>
@@ -5983,8 +6237,8 @@
     </w:lvl>
     <w:lvl w:ilvl="3">
       <w:start w:val="1"/>
-      <w:numFmt w:val="bullet"/>
-      <w:lvlText w:val="-"/>
+      <w:numFmt w:val="decimal"/>
+      <w:lvlText w:val="%4."/>
       <w:lvlJc w:val="left"/>
       <w:pPr>
         <w:ind w:left="2880" w:hanging="360"/>
@@ -5995,8 +6249,8 @@
     </w:lvl>
     <w:lvl w:ilvl="4">
       <w:start w:val="1"/>
-      <w:numFmt w:val="bullet"/>
-      <w:lvlText w:val="-"/>
+      <w:numFmt w:val="lowerLetter"/>
+      <w:lvlText w:val="%5."/>
       <w:lvlJc w:val="left"/>
       <w:pPr>
         <w:ind w:left="3600" w:hanging="360"/>
@@ -6007,9 +6261,9 @@
     </w:lvl>
     <w:lvl w:ilvl="5">
       <w:start w:val="1"/>
-      <w:numFmt w:val="bullet"/>
-      <w:lvlText w:val="-"/>
-      <w:lvlJc w:val="left"/>
+      <w:numFmt w:val="lowerRoman"/>
+      <w:lvlText w:val="%6."/>
+      <w:lvlJc w:val="right"/>
       <w:pPr>
         <w:ind w:left="4320" w:hanging="360"/>
       </w:pPr>
@@ -6019,8 +6273,8 @@
     </w:lvl>
     <w:lvl w:ilvl="6">
       <w:start w:val="1"/>
-      <w:numFmt w:val="bullet"/>
-      <w:lvlText w:val="-"/>
+      <w:numFmt w:val="decimal"/>
+      <w:lvlText w:val="%7."/>
       <w:lvlJc w:val="left"/>
       <w:pPr>
         <w:ind w:left="5040" w:hanging="360"/>
@@ -6031,8 +6285,8 @@
     </w:lvl>
     <w:lvl w:ilvl="7">
       <w:start w:val="1"/>
-      <w:numFmt w:val="bullet"/>
-      <w:lvlText w:val="-"/>
+      <w:numFmt w:val="lowerLetter"/>
+      <w:lvlText w:val="%8."/>
       <w:lvlJc w:val="left"/>
       <w:pPr>
         <w:ind w:left="5760" w:hanging="360"/>
@@ -6043,9 +6297,9 @@
     </w:lvl>
     <w:lvl w:ilvl="8">
       <w:start w:val="1"/>
-      <w:numFmt w:val="bullet"/>
-      <w:lvlText w:val="-"/>
-      <w:lvlJc w:val="left"/>
+      <w:numFmt w:val="lowerRoman"/>
+      <w:lvlText w:val="%9."/>
+      <w:lvlJc w:val="right"/>
       <w:pPr>
         <w:ind w:left="6480" w:hanging="360"/>
       </w:pPr>
@@ -6061,99 +6315,107 @@
       <w:lvlText w:val="%1."/>
       <w:lvlJc w:val="left"/>
       <w:pPr>
-        <w:ind w:left="360" w:hanging="360"/>
-      </w:pPr>
-      <w:rPr>
-        <w:rFonts w:ascii="Arial" w:cs="Arial" w:eastAsia="Arial" w:hAnsi="Arial"/>
-        <w:b w:val="1"/>
-        <w:bCs w:val="1"/>
+        <w:ind w:left="720" w:hanging="360"/>
+      </w:pPr>
+      <w:rPr>
+        <w:u w:val="none"/>
       </w:rPr>
     </w:lvl>
     <w:lvl w:ilvl="1">
       <w:start w:val="1"/>
-      <w:numFmt w:val="decimal"/>
-      <w:lvlText w:val="%1.%2."/>
+      <w:numFmt w:val="lowerLetter"/>
+      <w:lvlText w:val="%2."/>
       <w:lvlJc w:val="left"/>
       <w:pPr>
-        <w:ind w:left="432" w:hanging="432"/>
-      </w:pPr>
-      <w:rPr>
-        <w:b w:val="1"/>
-        <w:bCs w:val="1"/>
+        <w:ind w:left="1440" w:hanging="360"/>
+      </w:pPr>
+      <w:rPr>
+        <w:u w:val="none"/>
       </w:rPr>
     </w:lvl>
     <w:lvl w:ilvl="2">
       <w:start w:val="1"/>
-      <w:numFmt w:val="decimal"/>
-      <w:lvlText w:val="%1.%2.%3."/>
-      <w:lvlJc w:val="left"/>
-      <w:pPr>
-        <w:ind w:left="1224" w:hanging="504"/>
-      </w:pPr>
-      <w:rPr>
-        <w:sz w:val="20"/>
-        <w:szCs w:val="20"/>
+      <w:numFmt w:val="lowerRoman"/>
+      <w:lvlText w:val="%3."/>
+      <w:lvlJc w:val="right"/>
+      <w:pPr>
+        <w:ind w:left="2160" w:hanging="360"/>
+      </w:pPr>
+      <w:rPr>
+        <w:u w:val="none"/>
       </w:rPr>
     </w:lvl>
     <w:lvl w:ilvl="3">
       <w:start w:val="1"/>
       <w:numFmt w:val="decimal"/>
-      <w:lvlText w:val="%1.%2.%3.%4."/>
+      <w:lvlText w:val="%4."/>
       <w:lvlJc w:val="left"/>
       <w:pPr>
-        <w:ind w:left="1728" w:hanging="647.9999999999998"/>
-      </w:pPr>
-      <w:rPr/>
+        <w:ind w:left="2880" w:hanging="360"/>
+      </w:pPr>
+      <w:rPr>
+        <w:u w:val="none"/>
+      </w:rPr>
     </w:lvl>
     <w:lvl w:ilvl="4">
       <w:start w:val="1"/>
-      <w:numFmt w:val="decimal"/>
-      <w:lvlText w:val="%1.%2.%3.%4.%5."/>
+      <w:numFmt w:val="lowerLetter"/>
+      <w:lvlText w:val="%5."/>
       <w:lvlJc w:val="left"/>
       <w:pPr>
-        <w:ind w:left="2232" w:hanging="792"/>
-      </w:pPr>
-      <w:rPr/>
+        <w:ind w:left="3600" w:hanging="360"/>
+      </w:pPr>
+      <w:rPr>
+        <w:u w:val="none"/>
+      </w:rPr>
     </w:lvl>
     <w:lvl w:ilvl="5">
       <w:start w:val="1"/>
-      <w:numFmt w:val="decimal"/>
-      <w:lvlText w:val="%1.%2.%3.%4.%5.%6."/>
-      <w:lvlJc w:val="left"/>
-      <w:pPr>
-        <w:ind w:left="2736" w:hanging="935.9999999999998"/>
-      </w:pPr>
-      <w:rPr/>
+      <w:numFmt w:val="lowerRoman"/>
+      <w:lvlText w:val="%6."/>
+      <w:lvlJc w:val="right"/>
+      <w:pPr>
+        <w:ind w:left="4320" w:hanging="360"/>
+      </w:pPr>
+      <w:rPr>
+        <w:u w:val="none"/>
+      </w:rPr>
     </w:lvl>
     <w:lvl w:ilvl="6">
       <w:start w:val="1"/>
       <w:numFmt w:val="decimal"/>
-      <w:lvlText w:val="%1.%2.%3.%4.%5.%6.%7."/>
+      <w:lvlText w:val="%7."/>
       <w:lvlJc w:val="left"/>
       <w:pPr>
-        <w:ind w:left="3240" w:hanging="1080"/>
-      </w:pPr>
-      <w:rPr/>
+        <w:ind w:left="5040" w:hanging="360"/>
+      </w:pPr>
+      <w:rPr>
+        <w:u w:val="none"/>
+      </w:rPr>
     </w:lvl>
     <w:lvl w:ilvl="7">
       <w:start w:val="1"/>
-      <w:numFmt w:val="decimal"/>
-      <w:lvlText w:val="%1.%2.%3.%4.%5.%6.%7.%8."/>
+      <w:numFmt w:val="lowerLetter"/>
+      <w:lvlText w:val="%8."/>
       <w:lvlJc w:val="left"/>
       <w:pPr>
-        <w:ind w:left="3744" w:hanging="1224.0000000000005"/>
-      </w:pPr>
-      <w:rPr/>
+        <w:ind w:left="5760" w:hanging="360"/>
+      </w:pPr>
+      <w:rPr>
+        <w:u w:val="none"/>
+      </w:rPr>
     </w:lvl>
     <w:lvl w:ilvl="8">
       <w:start w:val="1"/>
-      <w:numFmt w:val="decimal"/>
-      <w:lvlText w:val="%1.%2.%3.%4.%5.%6.%7.%8.%9."/>
-      <w:lvlJc w:val="left"/>
-      <w:pPr>
-        <w:ind w:left="4320" w:hanging="1440"/>
-      </w:pPr>
-      <w:rPr/>
+      <w:numFmt w:val="lowerRoman"/>
+      <w:lvlText w:val="%9."/>
+      <w:lvlJc w:val="right"/>
+      <w:pPr>
+        <w:ind w:left="6480" w:hanging="360"/>
+      </w:pPr>
+      <w:rPr>
+        <w:u w:val="none"/>
+      </w:rPr>
     </w:lvl>
   </w:abstractNum>
   <w:abstractNum w:abstractNumId="4">
@@ -6267,6 +6529,218 @@
     </w:lvl>
   </w:abstractNum>
   <w:abstractNum w:abstractNumId="5">
+    <w:lvl w:ilvl="0">
+      <w:start w:val="1"/>
+      <w:numFmt w:val="decimal"/>
+      <w:lvlText w:val="%1."/>
+      <w:lvlJc w:val="left"/>
+      <w:pPr>
+        <w:ind w:left="360" w:hanging="360"/>
+      </w:pPr>
+      <w:rPr>
+        <w:rFonts w:ascii="Arial" w:cs="Arial" w:eastAsia="Arial" w:hAnsi="Arial"/>
+        <w:b w:val="1"/>
+        <w:bCs w:val="1"/>
+      </w:rPr>
+    </w:lvl>
+    <w:lvl w:ilvl="1">
+      <w:start w:val="1"/>
+      <w:numFmt w:val="decimal"/>
+      <w:lvlText w:val="%1.%2."/>
+      <w:lvlJc w:val="left"/>
+      <w:pPr>
+        <w:ind w:left="432" w:hanging="432"/>
+      </w:pPr>
+      <w:rPr>
+        <w:b w:val="1"/>
+        <w:bCs w:val="1"/>
+      </w:rPr>
+    </w:lvl>
+    <w:lvl w:ilvl="2">
+      <w:start w:val="1"/>
+      <w:numFmt w:val="decimal"/>
+      <w:lvlText w:val="%1.%2.%3."/>
+      <w:lvlJc w:val="left"/>
+      <w:pPr>
+        <w:ind w:left="1224" w:hanging="504"/>
+      </w:pPr>
+      <w:rPr>
+        <w:sz w:val="20"/>
+        <w:szCs w:val="20"/>
+      </w:rPr>
+    </w:lvl>
+    <w:lvl w:ilvl="3">
+      <w:start w:val="1"/>
+      <w:numFmt w:val="decimal"/>
+      <w:lvlText w:val="%1.%2.%3.%4."/>
+      <w:lvlJc w:val="left"/>
+      <w:pPr>
+        <w:ind w:left="1728" w:hanging="647.9999999999998"/>
+      </w:pPr>
+      <w:rPr/>
+    </w:lvl>
+    <w:lvl w:ilvl="4">
+      <w:start w:val="1"/>
+      <w:numFmt w:val="decimal"/>
+      <w:lvlText w:val="%1.%2.%3.%4.%5."/>
+      <w:lvlJc w:val="left"/>
+      <w:pPr>
+        <w:ind w:left="2232" w:hanging="792"/>
+      </w:pPr>
+      <w:rPr/>
+    </w:lvl>
+    <w:lvl w:ilvl="5">
+      <w:start w:val="1"/>
+      <w:numFmt w:val="decimal"/>
+      <w:lvlText w:val="%1.%2.%3.%4.%5.%6."/>
+      <w:lvlJc w:val="left"/>
+      <w:pPr>
+        <w:ind w:left="2736" w:hanging="935.9999999999998"/>
+      </w:pPr>
+      <w:rPr/>
+    </w:lvl>
+    <w:lvl w:ilvl="6">
+      <w:start w:val="1"/>
+      <w:numFmt w:val="decimal"/>
+      <w:lvlText w:val="%1.%2.%3.%4.%5.%6.%7."/>
+      <w:lvlJc w:val="left"/>
+      <w:pPr>
+        <w:ind w:left="3240" w:hanging="1080"/>
+      </w:pPr>
+      <w:rPr/>
+    </w:lvl>
+    <w:lvl w:ilvl="7">
+      <w:start w:val="1"/>
+      <w:numFmt w:val="decimal"/>
+      <w:lvlText w:val="%1.%2.%3.%4.%5.%6.%7.%8."/>
+      <w:lvlJc w:val="left"/>
+      <w:pPr>
+        <w:ind w:left="3744" w:hanging="1224.0000000000005"/>
+      </w:pPr>
+      <w:rPr/>
+    </w:lvl>
+    <w:lvl w:ilvl="8">
+      <w:start w:val="1"/>
+      <w:numFmt w:val="decimal"/>
+      <w:lvlText w:val="%1.%2.%3.%4.%5.%6.%7.%8.%9."/>
+      <w:lvlJc w:val="left"/>
+      <w:pPr>
+        <w:ind w:left="4320" w:hanging="1440"/>
+      </w:pPr>
+      <w:rPr/>
+    </w:lvl>
+  </w:abstractNum>
+  <w:abstractNum w:abstractNumId="6">
+    <w:lvl w:ilvl="0">
+      <w:start w:val="1"/>
+      <w:numFmt w:val="bullet"/>
+      <w:lvlText w:val="-"/>
+      <w:lvlJc w:val="left"/>
+      <w:pPr>
+        <w:ind w:left="720" w:hanging="360"/>
+      </w:pPr>
+      <w:rPr>
+        <w:u w:val="none"/>
+      </w:rPr>
+    </w:lvl>
+    <w:lvl w:ilvl="1">
+      <w:start w:val="1"/>
+      <w:numFmt w:val="bullet"/>
+      <w:lvlText w:val="-"/>
+      <w:lvlJc w:val="left"/>
+      <w:pPr>
+        <w:ind w:left="1440" w:hanging="360"/>
+      </w:pPr>
+      <w:rPr>
+        <w:u w:val="none"/>
+      </w:rPr>
+    </w:lvl>
+    <w:lvl w:ilvl="2">
+      <w:start w:val="1"/>
+      <w:numFmt w:val="bullet"/>
+      <w:lvlText w:val="-"/>
+      <w:lvlJc w:val="left"/>
+      <w:pPr>
+        <w:ind w:left="2160" w:hanging="360"/>
+      </w:pPr>
+      <w:rPr>
+        <w:u w:val="none"/>
+      </w:rPr>
+    </w:lvl>
+    <w:lvl w:ilvl="3">
+      <w:start w:val="1"/>
+      <w:numFmt w:val="bullet"/>
+      <w:lvlText w:val="-"/>
+      <w:lvlJc w:val="left"/>
+      <w:pPr>
+        <w:ind w:left="2880" w:hanging="360"/>
+      </w:pPr>
+      <w:rPr>
+        <w:u w:val="none"/>
+      </w:rPr>
+    </w:lvl>
+    <w:lvl w:ilvl="4">
+      <w:start w:val="1"/>
+      <w:numFmt w:val="bullet"/>
+      <w:lvlText w:val="-"/>
+      <w:lvlJc w:val="left"/>
+      <w:pPr>
+        <w:ind w:left="3600" w:hanging="360"/>
+      </w:pPr>
+      <w:rPr>
+        <w:u w:val="none"/>
+      </w:rPr>
+    </w:lvl>
+    <w:lvl w:ilvl="5">
+      <w:start w:val="1"/>
+      <w:numFmt w:val="bullet"/>
+      <w:lvlText w:val="-"/>
+      <w:lvlJc w:val="left"/>
+      <w:pPr>
+        <w:ind w:left="4320" w:hanging="360"/>
+      </w:pPr>
+      <w:rPr>
+        <w:u w:val="none"/>
+      </w:rPr>
+    </w:lvl>
+    <w:lvl w:ilvl="6">
+      <w:start w:val="1"/>
+      <w:numFmt w:val="bullet"/>
+      <w:lvlText w:val="-"/>
+      <w:lvlJc w:val="left"/>
+      <w:pPr>
+        <w:ind w:left="5040" w:hanging="360"/>
+      </w:pPr>
+      <w:rPr>
+        <w:u w:val="none"/>
+      </w:rPr>
+    </w:lvl>
+    <w:lvl w:ilvl="7">
+      <w:start w:val="1"/>
+      <w:numFmt w:val="bullet"/>
+      <w:lvlText w:val="-"/>
+      <w:lvlJc w:val="left"/>
+      <w:pPr>
+        <w:ind w:left="5760" w:hanging="360"/>
+      </w:pPr>
+      <w:rPr>
+        <w:u w:val="none"/>
+      </w:rPr>
+    </w:lvl>
+    <w:lvl w:ilvl="8">
+      <w:start w:val="1"/>
+      <w:numFmt w:val="bullet"/>
+      <w:lvlText w:val="-"/>
+      <w:lvlJc w:val="left"/>
+      <w:pPr>
+        <w:ind w:left="6480" w:hanging="360"/>
+      </w:pPr>
+      <w:rPr>
+        <w:u w:val="none"/>
+      </w:rPr>
+    </w:lvl>
+  </w:abstractNum>
+  <w:abstractNum w:abstractNumId="7">
     <w:lvl w:ilvl="0">
       <w:start w:val="1"/>
       <w:numFmt w:val="bullet"/>
@@ -6390,6 +6864,12 @@
   </w:num>
   <w:num w:numId="5">
     <w:abstractNumId w:val="5"/>
+  </w:num>
+  <w:num w:numId="6">
+    <w:abstractNumId w:val="6"/>
+  </w:num>
+  <w:num w:numId="7">
+    <w:abstractNumId w:val="7"/>
   </w:num>
 </w:numbering>
 </file>

</xml_diff>